<commit_message>
БД 1С updated v3
</commit_message>
<xml_diff>
--- a/Course III/БД/1C/задания/Практическая работа 10.docx
+++ b/Course III/БД/1C/задания/Практическая работа 10.docx
@@ -1,6 +1,6 @@
 
 <file path=word/document.xml><?xml version="1.0" encoding="utf-8"?>
-<w:document xmlns:wpc="http://schemas.microsoft.com/office/word/2010/wordprocessingCanvas" xmlns:mc="http://schemas.openxmlformats.org/markup-compatibility/2006" xmlns:o="urn:schemas-microsoft-com:office:office" xmlns:r="http://schemas.openxmlformats.org/officeDocument/2006/relationships" xmlns:m="http://schemas.openxmlformats.org/officeDocument/2006/math" xmlns:v="urn:schemas-microsoft-com:vml" xmlns:wp14="http://schemas.microsoft.com/office/word/2010/wordprocessingDrawing" xmlns:wp="http://schemas.openxmlformats.org/drawingml/2006/wordprocessingDrawing" xmlns:w10="urn:schemas-microsoft-com:office:word" xmlns:w="http://schemas.openxmlformats.org/wordprocessingml/2006/main" xmlns:w14="http://schemas.microsoft.com/office/word/2010/wordml" xmlns:w15="http://schemas.microsoft.com/office/word/2012/wordml" xmlns:wpg="http://schemas.microsoft.com/office/word/2010/wordprocessingGroup" xmlns:wpi="http://schemas.microsoft.com/office/word/2010/wordprocessingInk" xmlns:wne="http://schemas.microsoft.com/office/word/2006/wordml" xmlns:wps="http://schemas.microsoft.com/office/word/2010/wordprocessingShape" mc:Ignorable="w14 w15 wp14">
+<w:document xmlns:wpc="http://schemas.microsoft.com/office/word/2010/wordprocessingCanvas" xmlns:cx="http://schemas.microsoft.com/office/drawing/2014/chartex" xmlns:cx1="http://schemas.microsoft.com/office/drawing/2015/9/8/chartex" xmlns:cx2="http://schemas.microsoft.com/office/drawing/2015/10/21/chartex" xmlns:cx3="http://schemas.microsoft.com/office/drawing/2016/5/9/chartex" xmlns:cx4="http://schemas.microsoft.com/office/drawing/2016/5/10/chartex" xmlns:cx5="http://schemas.microsoft.com/office/drawing/2016/5/11/chartex" xmlns:cx6="http://schemas.microsoft.com/office/drawing/2016/5/12/chartex" xmlns:cx7="http://schemas.microsoft.com/office/drawing/2016/5/13/chartex" xmlns:cx8="http://schemas.microsoft.com/office/drawing/2016/5/14/chartex" xmlns:mc="http://schemas.openxmlformats.org/markup-compatibility/2006" xmlns:aink="http://schemas.microsoft.com/office/drawing/2016/ink" xmlns:am3d="http://schemas.microsoft.com/office/drawing/2017/model3d" xmlns:o="urn:schemas-microsoft-com:office:office" xmlns:r="http://schemas.openxmlformats.org/officeDocument/2006/relationships" xmlns:m="http://schemas.openxmlformats.org/officeDocument/2006/math" xmlns:v="urn:schemas-microsoft-com:vml" xmlns:wp14="http://schemas.microsoft.com/office/word/2010/wordprocessingDrawing" xmlns:wp="http://schemas.openxmlformats.org/drawingml/2006/wordprocessingDrawing" xmlns:w10="urn:schemas-microsoft-com:office:word" xmlns:w="http://schemas.openxmlformats.org/wordprocessingml/2006/main" xmlns:w14="http://schemas.microsoft.com/office/word/2010/wordml" xmlns:w15="http://schemas.microsoft.com/office/word/2012/wordml" xmlns:w16cid="http://schemas.microsoft.com/office/word/2016/wordml/cid" xmlns:w16se="http://schemas.microsoft.com/office/word/2015/wordml/symex" xmlns:wpg="http://schemas.microsoft.com/office/word/2010/wordprocessingGroup" xmlns:wpi="http://schemas.microsoft.com/office/word/2010/wordprocessingInk" xmlns:wne="http://schemas.microsoft.com/office/word/2006/wordml" xmlns:wps="http://schemas.microsoft.com/office/word/2010/wordprocessingShape" mc:Ignorable="w14 w15 w16se w16cid wp14">
   <w:body>
     <w:p>
       <w:pPr>
@@ -1818,7 +1818,6 @@
         </w:rPr>
         <w:t xml:space="preserve"> </w:t>
       </w:r>
-      <w:proofErr w:type="spellStart"/>
       <w:r>
         <w:rPr>
           <w:rFonts w:ascii="Verdana" w:hAnsi="Verdana"/>
@@ -1829,7 +1828,6 @@
         </w:rPr>
         <w:t>СтоимостьМатериалов</w:t>
       </w:r>
-      <w:proofErr w:type="spellEnd"/>
       <w:r>
         <w:rPr>
           <w:rFonts w:ascii="Verdana" w:hAnsi="Verdana"/>
@@ -1848,25 +1846,14 @@
         </w:rPr>
         <w:t xml:space="preserve"> </w:t>
       </w:r>
-      <w:proofErr w:type="spellStart"/>
-      <w:r>
-        <w:rPr>
-          <w:rFonts w:ascii="Verdana" w:hAnsi="Verdana"/>
-          <w:spacing w:val="-1"/>
-          <w:sz w:val="24"/>
-          <w:lang w:val="ru-RU"/>
-        </w:rPr>
-        <w:t>Т.о</w:t>
-      </w:r>
-      <w:proofErr w:type="spellEnd"/>
-      <w:r>
-        <w:rPr>
-          <w:rFonts w:ascii="Verdana" w:hAnsi="Verdana"/>
-          <w:spacing w:val="-1"/>
-          <w:sz w:val="24"/>
-          <w:lang w:val="ru-RU"/>
-        </w:rPr>
-        <w:t>.</w:t>
+      <w:r>
+        <w:rPr>
+          <w:rFonts w:ascii="Verdana" w:hAnsi="Verdana"/>
+          <w:spacing w:val="-1"/>
+          <w:sz w:val="24"/>
+          <w:lang w:val="ru-RU"/>
+        </w:rPr>
+        <w:t>Т.о.</w:t>
       </w:r>
       <w:r>
         <w:rPr>
@@ -1894,7 +1881,6 @@
         </w:rPr>
         <w:t xml:space="preserve"> </w:t>
       </w:r>
-      <w:proofErr w:type="spellStart"/>
       <w:r>
         <w:rPr>
           <w:rFonts w:ascii="Verdana" w:hAnsi="Verdana"/>
@@ -1905,7 +1891,6 @@
         </w:rPr>
         <w:t>ПриходнаяНакладная</w:t>
       </w:r>
-      <w:proofErr w:type="spellEnd"/>
       <w:r>
         <w:rPr>
           <w:rFonts w:ascii="Verdana" w:hAnsi="Verdana"/>
@@ -1933,7 +1918,6 @@
         </w:rPr>
         <w:t xml:space="preserve"> </w:t>
       </w:r>
-      <w:proofErr w:type="spellStart"/>
       <w:r>
         <w:rPr>
           <w:rFonts w:ascii="Verdana" w:hAnsi="Verdana"/>
@@ -1944,7 +1928,6 @@
         </w:rPr>
         <w:t>ОказаниеУслуги</w:t>
       </w:r>
-      <w:proofErr w:type="spellEnd"/>
       <w:r>
         <w:rPr>
           <w:rFonts w:ascii="Verdana" w:hAnsi="Verdana"/>
@@ -2095,7 +2078,6 @@
         </w:rPr>
         <w:t xml:space="preserve"> </w:t>
       </w:r>
-      <w:proofErr w:type="spellStart"/>
       <w:r>
         <w:rPr>
           <w:rFonts w:ascii="Verdana" w:hAnsi="Verdana"/>
@@ -2105,7 +2087,6 @@
         </w:rPr>
         <w:t>ОстаткиМатериалов</w:t>
       </w:r>
-      <w:proofErr w:type="spellEnd"/>
       <w:r>
         <w:rPr>
           <w:rFonts w:ascii="Verdana" w:hAnsi="Verdana"/>
@@ -2193,8 +2174,6 @@
         </w:rPr>
         <w:t xml:space="preserve"> </w:t>
       </w:r>
-      <w:bookmarkStart w:id="2" w:name="_GoBack"/>
-      <w:proofErr w:type="spellStart"/>
       <w:r>
         <w:rPr>
           <w:rFonts w:ascii="Verdana" w:hAnsi="Verdana"/>
@@ -2205,25 +2184,14 @@
         </w:rPr>
         <w:t>СтоимостьМатериалов</w:t>
       </w:r>
-      <w:proofErr w:type="spellEnd"/>
-      <w:r>
-        <w:rPr>
-          <w:rFonts w:ascii="Verdana" w:hAnsi="Verdana"/>
-          <w:spacing w:val="-1"/>
-          <w:sz w:val="24"/>
-          <w:lang w:val="ru-RU"/>
-        </w:rPr>
-        <w:t>,</w:t>
-      </w:r>
-      <w:bookmarkEnd w:id="2"/>
-      <w:r>
-        <w:rPr>
-          <w:rFonts w:ascii="Verdana" w:hAnsi="Verdana"/>
-          <w:spacing w:val="-1"/>
-          <w:sz w:val="24"/>
-          <w:lang w:val="ru-RU"/>
-        </w:rPr>
-        <w:t xml:space="preserve"> отражая</w:t>
+      <w:r>
+        <w:rPr>
+          <w:rFonts w:ascii="Verdana" w:hAnsi="Verdana"/>
+          <w:spacing w:val="-1"/>
+          <w:sz w:val="24"/>
+          <w:lang w:val="ru-RU"/>
+        </w:rPr>
+        <w:t>, отражая</w:t>
       </w:r>
       <w:r>
         <w:rPr>
@@ -2430,7 +2398,6 @@
         </w:rPr>
         <w:t xml:space="preserve"> </w:t>
       </w:r>
-      <w:proofErr w:type="spellStart"/>
       <w:r>
         <w:rPr>
           <w:rFonts w:ascii="Verdana" w:eastAsia="Verdana" w:hAnsi="Verdana" w:cs="Verdana"/>
@@ -2443,7 +2410,6 @@
         </w:rPr>
         <w:t>СтоимостьМатериалов</w:t>
       </w:r>
-      <w:proofErr w:type="spellEnd"/>
       <w:r>
         <w:rPr>
           <w:rFonts w:ascii="Verdana" w:eastAsia="Verdana" w:hAnsi="Verdana" w:cs="Verdana"/>
@@ -2811,7 +2777,6 @@
         </w:rPr>
         <w:t xml:space="preserve"> </w:t>
       </w:r>
-      <w:proofErr w:type="spellStart"/>
       <w:r>
         <w:rPr>
           <w:rFonts w:ascii="Verdana" w:eastAsia="Verdana" w:hAnsi="Verdana" w:cs="Verdana"/>
@@ -2824,7 +2789,6 @@
         </w:rPr>
         <w:t>УчетМатериалов</w:t>
       </w:r>
-      <w:proofErr w:type="spellEnd"/>
       <w:r>
         <w:rPr>
           <w:rFonts w:ascii="Verdana" w:eastAsia="Verdana" w:hAnsi="Verdana" w:cs="Verdana"/>
@@ -2856,7 +2820,6 @@
         </w:rPr>
         <w:t xml:space="preserve"> </w:t>
       </w:r>
-      <w:proofErr w:type="spellStart"/>
       <w:r>
         <w:rPr>
           <w:rFonts w:ascii="Verdana" w:eastAsia="Verdana" w:hAnsi="Verdana" w:cs="Verdana"/>
@@ -2869,7 +2832,6 @@
         </w:rPr>
         <w:t>ОказаниеУслуг</w:t>
       </w:r>
-      <w:proofErr w:type="spellEnd"/>
       <w:r>
         <w:rPr>
           <w:rFonts w:ascii="Verdana" w:eastAsia="Verdana" w:hAnsi="Verdana" w:cs="Verdana"/>
@@ -3084,7 +3046,6 @@
         </w:rPr>
         <w:t xml:space="preserve"> </w:t>
       </w:r>
-      <w:proofErr w:type="spellStart"/>
       <w:r>
         <w:rPr>
           <w:rFonts w:ascii="Verdana" w:eastAsia="Verdana" w:hAnsi="Verdana" w:cs="Verdana"/>
@@ -3097,7 +3058,6 @@
         </w:rPr>
         <w:t>СправочникСсылка.Номенклатура</w:t>
       </w:r>
-      <w:proofErr w:type="spellEnd"/>
       <w:r>
         <w:rPr>
           <w:rFonts w:ascii="Verdana" w:eastAsia="Verdana" w:hAnsi="Verdana" w:cs="Verdana"/>
@@ -3528,7 +3488,6 @@
         </w:rPr>
         <w:t xml:space="preserve"> </w:t>
       </w:r>
-      <w:proofErr w:type="spellStart"/>
       <w:r>
         <w:rPr>
           <w:rFonts w:ascii="Verdana" w:hAnsi="Verdana"/>
@@ -3539,7 +3498,6 @@
         </w:rPr>
         <w:t>ОказаниеУслуг</w:t>
       </w:r>
-      <w:proofErr w:type="spellEnd"/>
       <w:r>
         <w:rPr>
           <w:rFonts w:ascii="Verdana" w:hAnsi="Verdana"/>
@@ -3567,7 +3525,6 @@
         </w:rPr>
         <w:t xml:space="preserve"> </w:t>
       </w:r>
-      <w:proofErr w:type="spellStart"/>
       <w:r>
         <w:rPr>
           <w:rFonts w:ascii="Verdana" w:hAnsi="Verdana"/>
@@ -3578,7 +3535,6 @@
         </w:rPr>
         <w:t>УчетМатериалов</w:t>
       </w:r>
-      <w:proofErr w:type="spellEnd"/>
       <w:r>
         <w:rPr>
           <w:rFonts w:ascii="Verdana" w:hAnsi="Verdana"/>
@@ -3787,7 +3743,6 @@
         </w:rPr>
         <w:t xml:space="preserve"> </w:t>
       </w:r>
-      <w:proofErr w:type="spellStart"/>
       <w:r>
         <w:rPr>
           <w:rFonts w:ascii="Verdana" w:hAnsi="Verdana"/>
@@ -3798,7 +3753,6 @@
         </w:rPr>
         <w:t>навигации.См.также</w:t>
       </w:r>
-      <w:proofErr w:type="spellEnd"/>
       <w:r>
         <w:rPr>
           <w:rFonts w:ascii="Verdana" w:hAnsi="Verdana"/>
@@ -4266,8 +4220,8 @@
           <w:lang w:val="ru-RU"/>
         </w:rPr>
       </w:pPr>
-      <w:bookmarkStart w:id="3" w:name="_bookmark72"/>
-      <w:bookmarkEnd w:id="3"/>
+      <w:bookmarkStart w:id="2" w:name="_bookmark72"/>
+      <w:bookmarkEnd w:id="2"/>
       <w:r>
         <w:rPr>
           <w:rFonts w:ascii="Cambria" w:hAnsi="Cambria"/>
@@ -4454,7 +4408,6 @@
         </w:rPr>
         <w:t xml:space="preserve"> </w:t>
       </w:r>
-      <w:proofErr w:type="gramStart"/>
       <w:r>
         <w:rPr>
           <w:lang w:val="ru-RU"/>
@@ -4469,7 +4422,6 @@
         </w:rPr>
         <w:t>Документ</w:t>
       </w:r>
-      <w:proofErr w:type="gramEnd"/>
     </w:p>
     <w:p>
       <w:pPr>
@@ -4758,7 +4710,6 @@
         </w:rPr>
         <w:t xml:space="preserve"> </w:t>
       </w:r>
-      <w:proofErr w:type="spellStart"/>
       <w:r>
         <w:rPr>
           <w:b/>
@@ -4767,7 +4718,6 @@
         </w:rPr>
         <w:t>СтоимостьМатериалов</w:t>
       </w:r>
-      <w:proofErr w:type="spellEnd"/>
       <w:r>
         <w:rPr>
           <w:spacing w:val="-1"/>
@@ -5513,7 +5463,6 @@
         </w:rPr>
         <w:t xml:space="preserve"> </w:t>
       </w:r>
-      <w:proofErr w:type="spellStart"/>
       <w:r>
         <w:rPr>
           <w:rFonts w:ascii="Verdana" w:hAnsi="Verdana"/>
@@ -5524,7 +5473,6 @@
         </w:rPr>
         <w:t>ОбработкаПроведения</w:t>
       </w:r>
-      <w:proofErr w:type="spellEnd"/>
       <w:r>
         <w:rPr>
           <w:rFonts w:ascii="Verdana" w:hAnsi="Verdana"/>
@@ -5543,7 +5491,6 @@
         </w:rPr>
         <w:t xml:space="preserve">документа </w:t>
       </w:r>
-      <w:proofErr w:type="spellStart"/>
       <w:r>
         <w:rPr>
           <w:rFonts w:ascii="Verdana" w:hAnsi="Verdana"/>
@@ -5554,7 +5501,6 @@
         </w:rPr>
         <w:t>ПриходнаяНакладная</w:t>
       </w:r>
-      <w:proofErr w:type="spellEnd"/>
       <w:r>
         <w:rPr>
           <w:rFonts w:ascii="Verdana" w:hAnsi="Verdana"/>
@@ -5767,7 +5713,6 @@
         </w:rPr>
         <w:t xml:space="preserve"> </w:t>
       </w:r>
-      <w:proofErr w:type="gramStart"/>
       <w:r>
         <w:rPr>
           <w:spacing w:val="-1"/>
@@ -5788,7 +5733,6 @@
         </w:rPr>
         <w:t xml:space="preserve"> </w:t>
       </w:r>
-      <w:proofErr w:type="gramEnd"/>
       <w:r>
         <w:rPr>
           <w:lang w:val="ru-RU"/>
@@ -6277,7 +6221,6 @@
         </w:rPr>
         <w:t xml:space="preserve"> </w:t>
       </w:r>
-      <w:proofErr w:type="spellStart"/>
       <w:r>
         <w:rPr>
           <w:rFonts w:ascii="Verdana" w:hAnsi="Verdana"/>
@@ -6287,7 +6230,6 @@
         </w:rPr>
         <w:t>КонецЦикла</w:t>
       </w:r>
-      <w:proofErr w:type="spellEnd"/>
       <w:r>
         <w:rPr>
           <w:rFonts w:ascii="Verdana" w:hAnsi="Verdana"/>
@@ -6395,7 +6337,6 @@
         </w:rPr>
         <w:t xml:space="preserve"> </w:t>
       </w:r>
-      <w:proofErr w:type="spellStart"/>
       <w:r>
         <w:rPr>
           <w:rFonts w:ascii="Verdana" w:hAnsi="Verdana"/>
@@ -6406,7 +6347,6 @@
         </w:rPr>
         <w:t>СтоимостьМатериалов</w:t>
       </w:r>
-      <w:proofErr w:type="spellEnd"/>
       <w:r>
         <w:rPr>
           <w:rFonts w:ascii="Verdana" w:hAnsi="Verdana"/>
@@ -6451,7 +6391,7 @@
             <w:drawing>
               <wp:inline distT="0" distB="0" distL="0" distR="0">
                 <wp:extent cx="5978525" cy="6896100"/>
-                <wp:effectExtent l="0" t="0" r="0" b="3175"/>
+                <wp:effectExtent l="0" t="0" r="3175" b="0"/>
                 <wp:docPr id="182" name="Надпись 182"/>
                 <wp:cNvGraphicFramePr>
                   <a:graphicFrameLocks xmlns:a="http://schemas.openxmlformats.org/drawingml/2006/main"/>
@@ -6520,33 +6460,13 @@
                               </w:rPr>
                               <w:t xml:space="preserve"> </w:t>
                             </w:r>
-                            <w:proofErr w:type="spellStart"/>
-                            <w:proofErr w:type="gramStart"/>
                             <w:r>
                               <w:rPr>
                                 <w:rFonts w:ascii="Calibri" w:hAnsi="Calibri"/>
                                 <w:sz w:val="20"/>
                                 <w:lang w:val="ru-RU"/>
                               </w:rPr>
-                              <w:t>ОбработкаПроведения</w:t>
-                            </w:r>
-                            <w:proofErr w:type="spellEnd"/>
-                            <w:r>
-                              <w:rPr>
-                                <w:rFonts w:ascii="Calibri" w:hAnsi="Calibri"/>
-                                <w:sz w:val="20"/>
-                                <w:lang w:val="ru-RU"/>
-                              </w:rPr>
-                              <w:t>(</w:t>
-                            </w:r>
-                            <w:proofErr w:type="gramEnd"/>
-                            <w:r>
-                              <w:rPr>
-                                <w:rFonts w:ascii="Calibri" w:hAnsi="Calibri"/>
-                                <w:sz w:val="20"/>
-                                <w:lang w:val="ru-RU"/>
-                              </w:rPr>
-                              <w:t>Отказ,</w:t>
+                              <w:t>ОбработкаПроведения(Отказ,</w:t>
                             </w:r>
                             <w:r>
                               <w:rPr>
@@ -6593,25 +6513,7 @@
                                 <w:sz w:val="20"/>
                                 <w:lang w:val="ru-RU"/>
                               </w:rPr>
-                              <w:t>/</w:t>
-                            </w:r>
-                            <w:proofErr w:type="gramStart"/>
-                            <w:r>
-                              <w:rPr>
-                                <w:rFonts w:ascii="Calibri" w:hAnsi="Calibri"/>
-                                <w:sz w:val="20"/>
-                                <w:lang w:val="ru-RU"/>
-                              </w:rPr>
-                              <w:t>/{</w:t>
-                            </w:r>
-                            <w:proofErr w:type="gramEnd"/>
-                            <w:r>
-                              <w:rPr>
-                                <w:rFonts w:ascii="Calibri" w:hAnsi="Calibri"/>
-                                <w:sz w:val="20"/>
-                                <w:lang w:val="ru-RU"/>
-                              </w:rPr>
-                              <w:t>{__КОНСТРУКТОР_ДВИЖЕНИЙ_РЕГИСТРОВ</w:t>
+                              <w:t>//{{__КОНСТРУКТОР_ДВИЖЕНИЙ_РЕГИСТРОВ</w:t>
                             </w:r>
                           </w:p>
                           <w:p>
@@ -6953,7 +6855,6 @@
                               </w:rPr>
                               <w:t xml:space="preserve"> </w:t>
                             </w:r>
-                            <w:proofErr w:type="spellStart"/>
                             <w:r>
                               <w:rPr>
                                 <w:rFonts w:ascii="Calibri" w:hAnsi="Calibri"/>
@@ -6962,7 +6863,6 @@
                               </w:rPr>
                               <w:t>ОстаткиМатериалов</w:t>
                             </w:r>
-                            <w:proofErr w:type="spellEnd"/>
                             <w:r>
                               <w:rPr>
                                 <w:rFonts w:ascii="Calibri" w:hAnsi="Calibri"/>
@@ -6990,7 +6890,6 @@
                               </w:rPr>
                               <w:t xml:space="preserve"> </w:t>
                             </w:r>
-                            <w:proofErr w:type="spellStart"/>
                             <w:r>
                               <w:rPr>
                                 <w:rFonts w:ascii="Calibri" w:hAnsi="Calibri"/>
@@ -6999,7 +6898,6 @@
                               </w:rPr>
                               <w:t>Движения.ОстаткиМатериалов.Записывать</w:t>
                             </w:r>
-                            <w:proofErr w:type="spellEnd"/>
                             <w:r>
                               <w:rPr>
                                 <w:rFonts w:ascii="Calibri" w:hAnsi="Calibri"/>
@@ -7044,7 +6942,6 @@
                               </w:rPr>
                               <w:t xml:space="preserve"> </w:t>
                             </w:r>
-                            <w:proofErr w:type="spellStart"/>
                             <w:r>
                               <w:rPr>
                                 <w:rFonts w:ascii="Calibri" w:hAnsi="Calibri"/>
@@ -7054,7 +6951,6 @@
                               </w:rPr>
                               <w:t>Движения.СтоимостьМатериалов.Записывать</w:t>
                             </w:r>
-                            <w:proofErr w:type="spellEnd"/>
                             <w:r>
                               <w:rPr>
                                 <w:rFonts w:ascii="Calibri" w:hAnsi="Calibri"/>
@@ -7138,7 +7034,6 @@
                               </w:rPr>
                               <w:t xml:space="preserve"> </w:t>
                             </w:r>
-                            <w:proofErr w:type="spellStart"/>
                             <w:r>
                               <w:rPr>
                                 <w:rFonts w:ascii="Calibri" w:hAnsi="Calibri"/>
@@ -7147,7 +7042,6 @@
                               </w:rPr>
                               <w:t>ТекСтрокаМатериалы</w:t>
                             </w:r>
-                            <w:proofErr w:type="spellEnd"/>
                             <w:r>
                               <w:rPr>
                                 <w:rFonts w:ascii="Calibri" w:hAnsi="Calibri"/>
@@ -7246,23 +7140,13 @@
                               </w:rPr>
                               <w:t xml:space="preserve"> </w:t>
                             </w:r>
-                            <w:proofErr w:type="spellStart"/>
                             <w:r>
                               <w:rPr>
                                 <w:rFonts w:ascii="Calibri" w:hAnsi="Calibri"/>
                                 <w:sz w:val="20"/>
                                 <w:lang w:val="ru-RU"/>
                               </w:rPr>
-                              <w:t>Движения.ОстаткиМатериалов.Добавить</w:t>
-                            </w:r>
-                            <w:proofErr w:type="spellEnd"/>
-                            <w:r>
-                              <w:rPr>
-                                <w:rFonts w:ascii="Calibri" w:hAnsi="Calibri"/>
-                                <w:sz w:val="20"/>
-                                <w:lang w:val="ru-RU"/>
-                              </w:rPr>
-                              <w:t>();</w:t>
+                              <w:t>Движения.ОстаткиМатериалов.Добавить();</w:t>
                             </w:r>
                             <w:r>
                               <w:rPr>
@@ -7274,7 +7158,6 @@
                               </w:rPr>
                               <w:t xml:space="preserve"> </w:t>
                             </w:r>
-                            <w:proofErr w:type="spellStart"/>
                             <w:r>
                               <w:rPr>
                                 <w:rFonts w:ascii="Calibri" w:hAnsi="Calibri"/>
@@ -7283,7 +7166,6 @@
                               </w:rPr>
                               <w:t>Движение.ВидДвижения</w:t>
                             </w:r>
-                            <w:proofErr w:type="spellEnd"/>
                             <w:r>
                               <w:rPr>
                                 <w:rFonts w:ascii="Calibri" w:hAnsi="Calibri"/>
@@ -7310,23 +7192,13 @@
                               </w:rPr>
                               <w:t xml:space="preserve"> </w:t>
                             </w:r>
-                            <w:proofErr w:type="spellStart"/>
                             <w:r>
                               <w:rPr>
                                 <w:rFonts w:ascii="Calibri" w:hAnsi="Calibri"/>
                                 <w:sz w:val="20"/>
                                 <w:lang w:val="ru-RU"/>
                               </w:rPr>
-                              <w:t>ВидДвиженияНакопления.Приход</w:t>
-                            </w:r>
-                            <w:proofErr w:type="spellEnd"/>
-                            <w:r>
-                              <w:rPr>
-                                <w:rFonts w:ascii="Calibri" w:hAnsi="Calibri"/>
-                                <w:sz w:val="20"/>
-                                <w:lang w:val="ru-RU"/>
-                              </w:rPr>
-                              <w:t>;</w:t>
+                              <w:t>ВидДвиженияНакопления.Приход;</w:t>
                             </w:r>
                             <w:r>
                               <w:rPr>
@@ -7338,7 +7210,6 @@
                               </w:rPr>
                               <w:t xml:space="preserve"> </w:t>
                             </w:r>
-                            <w:proofErr w:type="spellStart"/>
                             <w:r>
                               <w:rPr>
                                 <w:rFonts w:ascii="Calibri" w:hAnsi="Calibri"/>
@@ -7348,7 +7219,6 @@
                               </w:rPr>
                               <w:t>Движение.Период</w:t>
                             </w:r>
-                            <w:proofErr w:type="spellEnd"/>
                             <w:r>
                               <w:rPr>
                                 <w:rFonts w:ascii="Calibri" w:hAnsi="Calibri"/>
@@ -7395,7 +7265,6 @@
                                 <w:lang w:val="ru-RU"/>
                               </w:rPr>
                             </w:pPr>
-                            <w:proofErr w:type="spellStart"/>
                             <w:r>
                               <w:rPr>
                                 <w:rFonts w:ascii="Calibri" w:hAnsi="Calibri"/>
@@ -7404,7 +7273,6 @@
                               </w:rPr>
                               <w:t>Движение.Материал</w:t>
                             </w:r>
-                            <w:proofErr w:type="spellEnd"/>
                             <w:r>
                               <w:rPr>
                                 <w:rFonts w:ascii="Calibri" w:hAnsi="Calibri"/>
@@ -7431,23 +7299,13 @@
                               </w:rPr>
                               <w:t xml:space="preserve"> </w:t>
                             </w:r>
-                            <w:proofErr w:type="spellStart"/>
                             <w:r>
                               <w:rPr>
                                 <w:rFonts w:ascii="Calibri" w:hAnsi="Calibri"/>
                                 <w:sz w:val="20"/>
                                 <w:lang w:val="ru-RU"/>
                               </w:rPr>
-                              <w:t>ТекСтрокаМатериалы.Материал</w:t>
-                            </w:r>
-                            <w:proofErr w:type="spellEnd"/>
-                            <w:r>
-                              <w:rPr>
-                                <w:rFonts w:ascii="Calibri" w:hAnsi="Calibri"/>
-                                <w:sz w:val="20"/>
-                                <w:lang w:val="ru-RU"/>
-                              </w:rPr>
-                              <w:t>;</w:t>
+                              <w:t>ТекСтрокаМатериалы.Материал;</w:t>
                             </w:r>
                             <w:r>
                               <w:rPr>
@@ -7459,7 +7317,6 @@
                               </w:rPr>
                               <w:t xml:space="preserve"> </w:t>
                             </w:r>
-                            <w:proofErr w:type="spellStart"/>
                             <w:r>
                               <w:rPr>
                                 <w:rFonts w:ascii="Calibri" w:hAnsi="Calibri"/>
@@ -7468,7 +7325,6 @@
                               </w:rPr>
                               <w:t>Движение.Склад</w:t>
                             </w:r>
-                            <w:proofErr w:type="spellEnd"/>
                             <w:r>
                               <w:rPr>
                                 <w:rFonts w:ascii="Calibri" w:hAnsi="Calibri"/>
@@ -7515,7 +7371,6 @@
                                 <w:lang w:val="ru-RU"/>
                               </w:rPr>
                             </w:pPr>
-                            <w:proofErr w:type="spellStart"/>
                             <w:r>
                               <w:rPr>
                                 <w:rFonts w:ascii="Calibri" w:hAnsi="Calibri"/>
@@ -7525,7 +7380,6 @@
                               </w:rPr>
                               <w:t>Движение.Количество</w:t>
                             </w:r>
-                            <w:proofErr w:type="spellEnd"/>
                             <w:r>
                               <w:rPr>
                                 <w:rFonts w:ascii="Calibri" w:hAnsi="Calibri"/>
@@ -7552,23 +7406,13 @@
                               </w:rPr>
                               <w:t xml:space="preserve"> </w:t>
                             </w:r>
-                            <w:proofErr w:type="spellStart"/>
                             <w:r>
                               <w:rPr>
                                 <w:rFonts w:ascii="Calibri" w:hAnsi="Calibri"/>
                                 <w:sz w:val="20"/>
                                 <w:lang w:val="ru-RU"/>
                               </w:rPr>
-                              <w:t>ТекСтрокаМатериалы.Количество</w:t>
-                            </w:r>
-                            <w:proofErr w:type="spellEnd"/>
-                            <w:r>
-                              <w:rPr>
-                                <w:rFonts w:ascii="Calibri" w:hAnsi="Calibri"/>
-                                <w:sz w:val="20"/>
-                                <w:lang w:val="ru-RU"/>
-                              </w:rPr>
-                              <w:t>;</w:t>
+                              <w:t>ТекСтрокаМатериалы.Количество;</w:t>
                             </w:r>
                           </w:p>
                           <w:p>
@@ -7742,7 +7586,6 @@
                               </w:rPr>
                               <w:t xml:space="preserve"> </w:t>
                             </w:r>
-                            <w:proofErr w:type="spellStart"/>
                             <w:r>
                               <w:rPr>
                                 <w:rFonts w:ascii="Calibri" w:hAnsi="Calibri"/>
@@ -7750,17 +7593,7 @@
                                 <w:sz w:val="20"/>
                                 <w:lang w:val="ru-RU"/>
                               </w:rPr>
-                              <w:t>Движения.СтоимостьМатериалов.Добавить</w:t>
-                            </w:r>
-                            <w:proofErr w:type="spellEnd"/>
-                            <w:r>
-                              <w:rPr>
-                                <w:rFonts w:ascii="Calibri" w:hAnsi="Calibri"/>
-                                <w:b/>
-                                <w:sz w:val="20"/>
-                                <w:lang w:val="ru-RU"/>
-                              </w:rPr>
-                              <w:t>();</w:t>
+                              <w:t>Движения.СтоимостьМатериалов.Добавить();</w:t>
                             </w:r>
                             <w:r>
                               <w:rPr>
@@ -7773,7 +7606,6 @@
                               </w:rPr>
                               <w:t xml:space="preserve"> </w:t>
                             </w:r>
-                            <w:proofErr w:type="spellStart"/>
                             <w:r>
                               <w:rPr>
                                 <w:rFonts w:ascii="Calibri" w:hAnsi="Calibri"/>
@@ -7783,7 +7615,6 @@
                               </w:rPr>
                               <w:t>Движение.ВидДвижения</w:t>
                             </w:r>
-                            <w:proofErr w:type="spellEnd"/>
                             <w:r>
                               <w:rPr>
                                 <w:rFonts w:ascii="Calibri" w:hAnsi="Calibri"/>
@@ -7813,7 +7644,6 @@
                               </w:rPr>
                               <w:t xml:space="preserve"> </w:t>
                             </w:r>
-                            <w:proofErr w:type="spellStart"/>
                             <w:r>
                               <w:rPr>
                                 <w:rFonts w:ascii="Calibri" w:hAnsi="Calibri"/>
@@ -7822,18 +7652,7 @@
                                 <w:sz w:val="20"/>
                                 <w:lang w:val="ru-RU"/>
                               </w:rPr>
-                              <w:t>ВидДвиженияНакопления.Приход</w:t>
-                            </w:r>
-                            <w:proofErr w:type="spellEnd"/>
-                            <w:r>
-                              <w:rPr>
-                                <w:rFonts w:ascii="Calibri" w:hAnsi="Calibri"/>
-                                <w:b/>
-                                <w:spacing w:val="-1"/>
-                                <w:sz w:val="20"/>
-                                <w:lang w:val="ru-RU"/>
-                              </w:rPr>
-                              <w:t>;</w:t>
+                              <w:t>ВидДвиженияНакопления.Приход;</w:t>
                             </w:r>
                             <w:r>
                               <w:rPr>
@@ -7846,7 +7665,6 @@
                               </w:rPr>
                               <w:t xml:space="preserve"> </w:t>
                             </w:r>
-                            <w:proofErr w:type="spellStart"/>
                             <w:r>
                               <w:rPr>
                                 <w:rFonts w:ascii="Calibri" w:hAnsi="Calibri"/>
@@ -7857,7 +7675,6 @@
                               </w:rPr>
                               <w:t>Движение.Период</w:t>
                             </w:r>
-                            <w:proofErr w:type="spellEnd"/>
                             <w:r>
                               <w:rPr>
                                 <w:rFonts w:ascii="Calibri" w:hAnsi="Calibri"/>
@@ -7908,7 +7725,6 @@
                                 <w:lang w:val="ru-RU"/>
                               </w:rPr>
                             </w:pPr>
-                            <w:proofErr w:type="spellStart"/>
                             <w:r>
                               <w:rPr>
                                 <w:rFonts w:ascii="Calibri" w:hAnsi="Calibri"/>
@@ -7918,7 +7734,6 @@
                               </w:rPr>
                               <w:t>Движение.Материал</w:t>
                             </w:r>
-                            <w:proofErr w:type="spellEnd"/>
                             <w:r>
                               <w:rPr>
                                 <w:rFonts w:ascii="Calibri" w:hAnsi="Calibri"/>
@@ -7948,7 +7763,6 @@
                               </w:rPr>
                               <w:t xml:space="preserve"> </w:t>
                             </w:r>
-                            <w:proofErr w:type="spellStart"/>
                             <w:r>
                               <w:rPr>
                                 <w:rFonts w:ascii="Calibri" w:hAnsi="Calibri"/>
@@ -7956,17 +7770,7 @@
                                 <w:sz w:val="20"/>
                                 <w:lang w:val="ru-RU"/>
                               </w:rPr>
-                              <w:t>ТекСтрокаМатериалы.Материал</w:t>
-                            </w:r>
-                            <w:proofErr w:type="spellEnd"/>
-                            <w:r>
-                              <w:rPr>
-                                <w:rFonts w:ascii="Calibri" w:hAnsi="Calibri"/>
-                                <w:b/>
-                                <w:sz w:val="20"/>
-                                <w:lang w:val="ru-RU"/>
-                              </w:rPr>
-                              <w:t>;</w:t>
+                              <w:t>ТекСтрокаМатериалы.Материал;</w:t>
                             </w:r>
                             <w:r>
                               <w:rPr>
@@ -7979,7 +7783,6 @@
                               </w:rPr>
                               <w:t xml:space="preserve"> </w:t>
                             </w:r>
-                            <w:proofErr w:type="spellStart"/>
                             <w:r>
                               <w:rPr>
                                 <w:rFonts w:ascii="Calibri" w:hAnsi="Calibri"/>
@@ -7989,7 +7792,6 @@
                               </w:rPr>
                               <w:t>Движение.Стоимость</w:t>
                             </w:r>
-                            <w:proofErr w:type="spellEnd"/>
                             <w:r>
                               <w:rPr>
                                 <w:rFonts w:ascii="Calibri" w:hAnsi="Calibri"/>
@@ -8019,7 +7821,6 @@
                               </w:rPr>
                               <w:t xml:space="preserve"> </w:t>
                             </w:r>
-                            <w:proofErr w:type="spellStart"/>
                             <w:r>
                               <w:rPr>
                                 <w:rFonts w:ascii="Calibri" w:hAnsi="Calibri"/>
@@ -8027,17 +7828,7 @@
                                 <w:sz w:val="20"/>
                                 <w:lang w:val="ru-RU"/>
                               </w:rPr>
-                              <w:t>ТекСтрокаМатериалы.Сумма</w:t>
-                            </w:r>
-                            <w:proofErr w:type="spellEnd"/>
-                            <w:r>
-                              <w:rPr>
-                                <w:rFonts w:ascii="Calibri" w:hAnsi="Calibri"/>
-                                <w:b/>
-                                <w:sz w:val="20"/>
-                                <w:lang w:val="ru-RU"/>
-                              </w:rPr>
-                              <w:t>;</w:t>
+                              <w:t>ТекСтрокаМатериалы.Сумма;</w:t>
                             </w:r>
                           </w:p>
                           <w:p>
@@ -8049,21 +7840,12 @@
                                 <w:szCs w:val="20"/>
                               </w:rPr>
                             </w:pPr>
-                            <w:proofErr w:type="spellStart"/>
                             <w:r>
                               <w:rPr>
                                 <w:rFonts w:ascii="Calibri" w:hAnsi="Calibri"/>
                                 <w:sz w:val="20"/>
                               </w:rPr>
-                              <w:t>КонецЦикла</w:t>
-                            </w:r>
-                            <w:proofErr w:type="spellEnd"/>
-                            <w:r>
-                              <w:rPr>
-                                <w:rFonts w:ascii="Calibri" w:hAnsi="Calibri"/>
-                                <w:sz w:val="20"/>
-                              </w:rPr>
-                              <w:t>;</w:t>
+                              <w:t>КонецЦикла;</w:t>
                             </w:r>
                           </w:p>
                           <w:p>
@@ -8112,7 +7894,6 @@
                                 <w:szCs w:val="20"/>
                               </w:rPr>
                             </w:pPr>
-                            <w:proofErr w:type="spellStart"/>
                             <w:r>
                               <w:rPr>
                                 <w:rFonts w:ascii="Calibri" w:hAnsi="Calibri"/>
@@ -8121,7 +7902,6 @@
                               </w:rPr>
                               <w:t>КонецПроцедуры</w:t>
                             </w:r>
-                            <w:proofErr w:type="spellEnd"/>
                           </w:p>
                         </w:txbxContent>
                       </wps:txbx>
@@ -8140,7 +7920,7 @@
                 <v:stroke joinstyle="miter"/>
                 <v:path gradientshapeok="t" o:connecttype="rect"/>
               </v:shapetype>
-              <v:shape id="Надпись 182" o:spid="_x0000_s1026" type="#_x0000_t202" style="width:470.75pt;height:543pt;visibility:visible;mso-wrap-style:square;mso-left-percent:-10001;mso-top-percent:-10001;mso-position-horizontal:absolute;mso-position-horizontal-relative:char;mso-position-vertical:absolute;mso-position-vertical-relative:line;mso-left-percent:-10001;mso-top-percent:-10001;v-text-anchor:top" o:gfxdata="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" fillcolor="#bebebe" stroked="f">
+              <v:shape id="Надпись 182" o:spid="_x0000_s1026" type="#_x0000_t202" style="width:470.75pt;height:543pt;visibility:visible;mso-wrap-style:square;mso-left-percent:-10001;mso-top-percent:-10001;mso-position-horizontal:absolute;mso-position-horizontal-relative:char;mso-position-vertical:absolute;mso-position-vertical-relative:line;mso-left-percent:-10001;mso-top-percent:-10001;v-text-anchor:top" o:gfxdata="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" fillcolor="#bebebe" stroked="f">
                 <v:textbox inset="0,0,0,0">
                   <w:txbxContent>
                     <w:p>
@@ -8172,33 +7952,13 @@
                         </w:rPr>
                         <w:t xml:space="preserve"> </w:t>
                       </w:r>
-                      <w:proofErr w:type="spellStart"/>
-                      <w:proofErr w:type="gramStart"/>
                       <w:r>
                         <w:rPr>
                           <w:rFonts w:ascii="Calibri" w:hAnsi="Calibri"/>
                           <w:sz w:val="20"/>
                           <w:lang w:val="ru-RU"/>
                         </w:rPr>
-                        <w:t>ОбработкаПроведения</w:t>
-                      </w:r>
-                      <w:proofErr w:type="spellEnd"/>
-                      <w:r>
-                        <w:rPr>
-                          <w:rFonts w:ascii="Calibri" w:hAnsi="Calibri"/>
-                          <w:sz w:val="20"/>
-                          <w:lang w:val="ru-RU"/>
-                        </w:rPr>
-                        <w:t>(</w:t>
-                      </w:r>
-                      <w:proofErr w:type="gramEnd"/>
-                      <w:r>
-                        <w:rPr>
-                          <w:rFonts w:ascii="Calibri" w:hAnsi="Calibri"/>
-                          <w:sz w:val="20"/>
-                          <w:lang w:val="ru-RU"/>
-                        </w:rPr>
-                        <w:t>Отказ,</w:t>
+                        <w:t>ОбработкаПроведения(Отказ,</w:t>
                       </w:r>
                       <w:r>
                         <w:rPr>
@@ -8245,25 +8005,7 @@
                           <w:sz w:val="20"/>
                           <w:lang w:val="ru-RU"/>
                         </w:rPr>
-                        <w:t>/</w:t>
-                      </w:r>
-                      <w:proofErr w:type="gramStart"/>
-                      <w:r>
-                        <w:rPr>
-                          <w:rFonts w:ascii="Calibri" w:hAnsi="Calibri"/>
-                          <w:sz w:val="20"/>
-                          <w:lang w:val="ru-RU"/>
-                        </w:rPr>
-                        <w:t>/{</w:t>
-                      </w:r>
-                      <w:proofErr w:type="gramEnd"/>
-                      <w:r>
-                        <w:rPr>
-                          <w:rFonts w:ascii="Calibri" w:hAnsi="Calibri"/>
-                          <w:sz w:val="20"/>
-                          <w:lang w:val="ru-RU"/>
-                        </w:rPr>
-                        <w:t>{__КОНСТРУКТОР_ДВИЖЕНИЙ_РЕГИСТРОВ</w:t>
+                        <w:t>//{{__КОНСТРУКТОР_ДВИЖЕНИЙ_РЕГИСТРОВ</w:t>
                       </w:r>
                     </w:p>
                     <w:p>
@@ -8605,7 +8347,6 @@
                         </w:rPr>
                         <w:t xml:space="preserve"> </w:t>
                       </w:r>
-                      <w:proofErr w:type="spellStart"/>
                       <w:r>
                         <w:rPr>
                           <w:rFonts w:ascii="Calibri" w:hAnsi="Calibri"/>
@@ -8614,7 +8355,6 @@
                         </w:rPr>
                         <w:t>ОстаткиМатериалов</w:t>
                       </w:r>
-                      <w:proofErr w:type="spellEnd"/>
                       <w:r>
                         <w:rPr>
                           <w:rFonts w:ascii="Calibri" w:hAnsi="Calibri"/>
@@ -8642,7 +8382,6 @@
                         </w:rPr>
                         <w:t xml:space="preserve"> </w:t>
                       </w:r>
-                      <w:proofErr w:type="spellStart"/>
                       <w:r>
                         <w:rPr>
                           <w:rFonts w:ascii="Calibri" w:hAnsi="Calibri"/>
@@ -8651,7 +8390,6 @@
                         </w:rPr>
                         <w:t>Движения.ОстаткиМатериалов.Записывать</w:t>
                       </w:r>
-                      <w:proofErr w:type="spellEnd"/>
                       <w:r>
                         <w:rPr>
                           <w:rFonts w:ascii="Calibri" w:hAnsi="Calibri"/>
@@ -8696,7 +8434,6 @@
                         </w:rPr>
                         <w:t xml:space="preserve"> </w:t>
                       </w:r>
-                      <w:proofErr w:type="spellStart"/>
                       <w:r>
                         <w:rPr>
                           <w:rFonts w:ascii="Calibri" w:hAnsi="Calibri"/>
@@ -8706,7 +8443,6 @@
                         </w:rPr>
                         <w:t>Движения.СтоимостьМатериалов.Записывать</w:t>
                       </w:r>
-                      <w:proofErr w:type="spellEnd"/>
                       <w:r>
                         <w:rPr>
                           <w:rFonts w:ascii="Calibri" w:hAnsi="Calibri"/>
@@ -8790,7 +8526,6 @@
                         </w:rPr>
                         <w:t xml:space="preserve"> </w:t>
                       </w:r>
-                      <w:proofErr w:type="spellStart"/>
                       <w:r>
                         <w:rPr>
                           <w:rFonts w:ascii="Calibri" w:hAnsi="Calibri"/>
@@ -8799,7 +8534,6 @@
                         </w:rPr>
                         <w:t>ТекСтрокаМатериалы</w:t>
                       </w:r>
-                      <w:proofErr w:type="spellEnd"/>
                       <w:r>
                         <w:rPr>
                           <w:rFonts w:ascii="Calibri" w:hAnsi="Calibri"/>
@@ -8898,23 +8632,13 @@
                         </w:rPr>
                         <w:t xml:space="preserve"> </w:t>
                       </w:r>
-                      <w:proofErr w:type="spellStart"/>
                       <w:r>
                         <w:rPr>
                           <w:rFonts w:ascii="Calibri" w:hAnsi="Calibri"/>
                           <w:sz w:val="20"/>
                           <w:lang w:val="ru-RU"/>
                         </w:rPr>
-                        <w:t>Движения.ОстаткиМатериалов.Добавить</w:t>
-                      </w:r>
-                      <w:proofErr w:type="spellEnd"/>
-                      <w:r>
-                        <w:rPr>
-                          <w:rFonts w:ascii="Calibri" w:hAnsi="Calibri"/>
-                          <w:sz w:val="20"/>
-                          <w:lang w:val="ru-RU"/>
-                        </w:rPr>
-                        <w:t>();</w:t>
+                        <w:t>Движения.ОстаткиМатериалов.Добавить();</w:t>
                       </w:r>
                       <w:r>
                         <w:rPr>
@@ -8926,7 +8650,6 @@
                         </w:rPr>
                         <w:t xml:space="preserve"> </w:t>
                       </w:r>
-                      <w:proofErr w:type="spellStart"/>
                       <w:r>
                         <w:rPr>
                           <w:rFonts w:ascii="Calibri" w:hAnsi="Calibri"/>
@@ -8935,7 +8658,6 @@
                         </w:rPr>
                         <w:t>Движение.ВидДвижения</w:t>
                       </w:r>
-                      <w:proofErr w:type="spellEnd"/>
                       <w:r>
                         <w:rPr>
                           <w:rFonts w:ascii="Calibri" w:hAnsi="Calibri"/>
@@ -8962,23 +8684,13 @@
                         </w:rPr>
                         <w:t xml:space="preserve"> </w:t>
                       </w:r>
-                      <w:proofErr w:type="spellStart"/>
                       <w:r>
                         <w:rPr>
                           <w:rFonts w:ascii="Calibri" w:hAnsi="Calibri"/>
                           <w:sz w:val="20"/>
                           <w:lang w:val="ru-RU"/>
                         </w:rPr>
-                        <w:t>ВидДвиженияНакопления.Приход</w:t>
-                      </w:r>
-                      <w:proofErr w:type="spellEnd"/>
-                      <w:r>
-                        <w:rPr>
-                          <w:rFonts w:ascii="Calibri" w:hAnsi="Calibri"/>
-                          <w:sz w:val="20"/>
-                          <w:lang w:val="ru-RU"/>
-                        </w:rPr>
-                        <w:t>;</w:t>
+                        <w:t>ВидДвиженияНакопления.Приход;</w:t>
                       </w:r>
                       <w:r>
                         <w:rPr>
@@ -8990,7 +8702,6 @@
                         </w:rPr>
                         <w:t xml:space="preserve"> </w:t>
                       </w:r>
-                      <w:proofErr w:type="spellStart"/>
                       <w:r>
                         <w:rPr>
                           <w:rFonts w:ascii="Calibri" w:hAnsi="Calibri"/>
@@ -9000,7 +8711,6 @@
                         </w:rPr>
                         <w:t>Движение.Период</w:t>
                       </w:r>
-                      <w:proofErr w:type="spellEnd"/>
                       <w:r>
                         <w:rPr>
                           <w:rFonts w:ascii="Calibri" w:hAnsi="Calibri"/>
@@ -9047,7 +8757,6 @@
                           <w:lang w:val="ru-RU"/>
                         </w:rPr>
                       </w:pPr>
-                      <w:proofErr w:type="spellStart"/>
                       <w:r>
                         <w:rPr>
                           <w:rFonts w:ascii="Calibri" w:hAnsi="Calibri"/>
@@ -9056,7 +8765,6 @@
                         </w:rPr>
                         <w:t>Движение.Материал</w:t>
                       </w:r>
-                      <w:proofErr w:type="spellEnd"/>
                       <w:r>
                         <w:rPr>
                           <w:rFonts w:ascii="Calibri" w:hAnsi="Calibri"/>
@@ -9083,23 +8791,13 @@
                         </w:rPr>
                         <w:t xml:space="preserve"> </w:t>
                       </w:r>
-                      <w:proofErr w:type="spellStart"/>
                       <w:r>
                         <w:rPr>
                           <w:rFonts w:ascii="Calibri" w:hAnsi="Calibri"/>
                           <w:sz w:val="20"/>
                           <w:lang w:val="ru-RU"/>
                         </w:rPr>
-                        <w:t>ТекСтрокаМатериалы.Материал</w:t>
-                      </w:r>
-                      <w:proofErr w:type="spellEnd"/>
-                      <w:r>
-                        <w:rPr>
-                          <w:rFonts w:ascii="Calibri" w:hAnsi="Calibri"/>
-                          <w:sz w:val="20"/>
-                          <w:lang w:val="ru-RU"/>
-                        </w:rPr>
-                        <w:t>;</w:t>
+                        <w:t>ТекСтрокаМатериалы.Материал;</w:t>
                       </w:r>
                       <w:r>
                         <w:rPr>
@@ -9111,7 +8809,6 @@
                         </w:rPr>
                         <w:t xml:space="preserve"> </w:t>
                       </w:r>
-                      <w:proofErr w:type="spellStart"/>
                       <w:r>
                         <w:rPr>
                           <w:rFonts w:ascii="Calibri" w:hAnsi="Calibri"/>
@@ -9120,7 +8817,6 @@
                         </w:rPr>
                         <w:t>Движение.Склад</w:t>
                       </w:r>
-                      <w:proofErr w:type="spellEnd"/>
                       <w:r>
                         <w:rPr>
                           <w:rFonts w:ascii="Calibri" w:hAnsi="Calibri"/>
@@ -9167,7 +8863,6 @@
                           <w:lang w:val="ru-RU"/>
                         </w:rPr>
                       </w:pPr>
-                      <w:proofErr w:type="spellStart"/>
                       <w:r>
                         <w:rPr>
                           <w:rFonts w:ascii="Calibri" w:hAnsi="Calibri"/>
@@ -9177,7 +8872,6 @@
                         </w:rPr>
                         <w:t>Движение.Количество</w:t>
                       </w:r>
-                      <w:proofErr w:type="spellEnd"/>
                       <w:r>
                         <w:rPr>
                           <w:rFonts w:ascii="Calibri" w:hAnsi="Calibri"/>
@@ -9204,23 +8898,13 @@
                         </w:rPr>
                         <w:t xml:space="preserve"> </w:t>
                       </w:r>
-                      <w:proofErr w:type="spellStart"/>
                       <w:r>
                         <w:rPr>
                           <w:rFonts w:ascii="Calibri" w:hAnsi="Calibri"/>
                           <w:sz w:val="20"/>
                           <w:lang w:val="ru-RU"/>
                         </w:rPr>
-                        <w:t>ТекСтрокаМатериалы.Количество</w:t>
-                      </w:r>
-                      <w:proofErr w:type="spellEnd"/>
-                      <w:r>
-                        <w:rPr>
-                          <w:rFonts w:ascii="Calibri" w:hAnsi="Calibri"/>
-                          <w:sz w:val="20"/>
-                          <w:lang w:val="ru-RU"/>
-                        </w:rPr>
-                        <w:t>;</w:t>
+                        <w:t>ТекСтрокаМатериалы.Количество;</w:t>
                       </w:r>
                     </w:p>
                     <w:p>
@@ -9394,7 +9078,6 @@
                         </w:rPr>
                         <w:t xml:space="preserve"> </w:t>
                       </w:r>
-                      <w:proofErr w:type="spellStart"/>
                       <w:r>
                         <w:rPr>
                           <w:rFonts w:ascii="Calibri" w:hAnsi="Calibri"/>
@@ -9402,17 +9085,7 @@
                           <w:sz w:val="20"/>
                           <w:lang w:val="ru-RU"/>
                         </w:rPr>
-                        <w:t>Движения.СтоимостьМатериалов.Добавить</w:t>
-                      </w:r>
-                      <w:proofErr w:type="spellEnd"/>
-                      <w:r>
-                        <w:rPr>
-                          <w:rFonts w:ascii="Calibri" w:hAnsi="Calibri"/>
-                          <w:b/>
-                          <w:sz w:val="20"/>
-                          <w:lang w:val="ru-RU"/>
-                        </w:rPr>
-                        <w:t>();</w:t>
+                        <w:t>Движения.СтоимостьМатериалов.Добавить();</w:t>
                       </w:r>
                       <w:r>
                         <w:rPr>
@@ -9425,7 +9098,6 @@
                         </w:rPr>
                         <w:t xml:space="preserve"> </w:t>
                       </w:r>
-                      <w:proofErr w:type="spellStart"/>
                       <w:r>
                         <w:rPr>
                           <w:rFonts w:ascii="Calibri" w:hAnsi="Calibri"/>
@@ -9435,7 +9107,6 @@
                         </w:rPr>
                         <w:t>Движение.ВидДвижения</w:t>
                       </w:r>
-                      <w:proofErr w:type="spellEnd"/>
                       <w:r>
                         <w:rPr>
                           <w:rFonts w:ascii="Calibri" w:hAnsi="Calibri"/>
@@ -9465,7 +9136,6 @@
                         </w:rPr>
                         <w:t xml:space="preserve"> </w:t>
                       </w:r>
-                      <w:proofErr w:type="spellStart"/>
                       <w:r>
                         <w:rPr>
                           <w:rFonts w:ascii="Calibri" w:hAnsi="Calibri"/>
@@ -9474,18 +9144,7 @@
                           <w:sz w:val="20"/>
                           <w:lang w:val="ru-RU"/>
                         </w:rPr>
-                        <w:t>ВидДвиженияНакопления.Приход</w:t>
-                      </w:r>
-                      <w:proofErr w:type="spellEnd"/>
-                      <w:r>
-                        <w:rPr>
-                          <w:rFonts w:ascii="Calibri" w:hAnsi="Calibri"/>
-                          <w:b/>
-                          <w:spacing w:val="-1"/>
-                          <w:sz w:val="20"/>
-                          <w:lang w:val="ru-RU"/>
-                        </w:rPr>
-                        <w:t>;</w:t>
+                        <w:t>ВидДвиженияНакопления.Приход;</w:t>
                       </w:r>
                       <w:r>
                         <w:rPr>
@@ -9498,7 +9157,6 @@
                         </w:rPr>
                         <w:t xml:space="preserve"> </w:t>
                       </w:r>
-                      <w:proofErr w:type="spellStart"/>
                       <w:r>
                         <w:rPr>
                           <w:rFonts w:ascii="Calibri" w:hAnsi="Calibri"/>
@@ -9509,7 +9167,6 @@
                         </w:rPr>
                         <w:t>Движение.Период</w:t>
                       </w:r>
-                      <w:proofErr w:type="spellEnd"/>
                       <w:r>
                         <w:rPr>
                           <w:rFonts w:ascii="Calibri" w:hAnsi="Calibri"/>
@@ -9560,7 +9217,6 @@
                           <w:lang w:val="ru-RU"/>
                         </w:rPr>
                       </w:pPr>
-                      <w:proofErr w:type="spellStart"/>
                       <w:r>
                         <w:rPr>
                           <w:rFonts w:ascii="Calibri" w:hAnsi="Calibri"/>
@@ -9570,7 +9226,6 @@
                         </w:rPr>
                         <w:t>Движение.Материал</w:t>
                       </w:r>
-                      <w:proofErr w:type="spellEnd"/>
                       <w:r>
                         <w:rPr>
                           <w:rFonts w:ascii="Calibri" w:hAnsi="Calibri"/>
@@ -9600,7 +9255,6 @@
                         </w:rPr>
                         <w:t xml:space="preserve"> </w:t>
                       </w:r>
-                      <w:proofErr w:type="spellStart"/>
                       <w:r>
                         <w:rPr>
                           <w:rFonts w:ascii="Calibri" w:hAnsi="Calibri"/>
@@ -9608,17 +9262,7 @@
                           <w:sz w:val="20"/>
                           <w:lang w:val="ru-RU"/>
                         </w:rPr>
-                        <w:t>ТекСтрокаМатериалы.Материал</w:t>
-                      </w:r>
-                      <w:proofErr w:type="spellEnd"/>
-                      <w:r>
-                        <w:rPr>
-                          <w:rFonts w:ascii="Calibri" w:hAnsi="Calibri"/>
-                          <w:b/>
-                          <w:sz w:val="20"/>
-                          <w:lang w:val="ru-RU"/>
-                        </w:rPr>
-                        <w:t>;</w:t>
+                        <w:t>ТекСтрокаМатериалы.Материал;</w:t>
                       </w:r>
                       <w:r>
                         <w:rPr>
@@ -9631,7 +9275,6 @@
                         </w:rPr>
                         <w:t xml:space="preserve"> </w:t>
                       </w:r>
-                      <w:proofErr w:type="spellStart"/>
                       <w:r>
                         <w:rPr>
                           <w:rFonts w:ascii="Calibri" w:hAnsi="Calibri"/>
@@ -9641,7 +9284,6 @@
                         </w:rPr>
                         <w:t>Движение.Стоимость</w:t>
                       </w:r>
-                      <w:proofErr w:type="spellEnd"/>
                       <w:r>
                         <w:rPr>
                           <w:rFonts w:ascii="Calibri" w:hAnsi="Calibri"/>
@@ -9671,7 +9313,6 @@
                         </w:rPr>
                         <w:t xml:space="preserve"> </w:t>
                       </w:r>
-                      <w:proofErr w:type="spellStart"/>
                       <w:r>
                         <w:rPr>
                           <w:rFonts w:ascii="Calibri" w:hAnsi="Calibri"/>
@@ -9679,17 +9320,7 @@
                           <w:sz w:val="20"/>
                           <w:lang w:val="ru-RU"/>
                         </w:rPr>
-                        <w:t>ТекСтрокаМатериалы.Сумма</w:t>
-                      </w:r>
-                      <w:proofErr w:type="spellEnd"/>
-                      <w:r>
-                        <w:rPr>
-                          <w:rFonts w:ascii="Calibri" w:hAnsi="Calibri"/>
-                          <w:b/>
-                          <w:sz w:val="20"/>
-                          <w:lang w:val="ru-RU"/>
-                        </w:rPr>
-                        <w:t>;</w:t>
+                        <w:t>ТекСтрокаМатериалы.Сумма;</w:t>
                       </w:r>
                     </w:p>
                     <w:p>
@@ -9701,21 +9332,12 @@
                           <w:szCs w:val="20"/>
                         </w:rPr>
                       </w:pPr>
-                      <w:proofErr w:type="spellStart"/>
                       <w:r>
                         <w:rPr>
                           <w:rFonts w:ascii="Calibri" w:hAnsi="Calibri"/>
                           <w:sz w:val="20"/>
                         </w:rPr>
-                        <w:t>КонецЦикла</w:t>
-                      </w:r>
-                      <w:proofErr w:type="spellEnd"/>
-                      <w:r>
-                        <w:rPr>
-                          <w:rFonts w:ascii="Calibri" w:hAnsi="Calibri"/>
-                          <w:sz w:val="20"/>
-                        </w:rPr>
-                        <w:t>;</w:t>
+                        <w:t>КонецЦикла;</w:t>
                       </w:r>
                     </w:p>
                     <w:p>
@@ -9764,7 +9386,6 @@
                           <w:szCs w:val="20"/>
                         </w:rPr>
                       </w:pPr>
-                      <w:proofErr w:type="spellStart"/>
                       <w:r>
                         <w:rPr>
                           <w:rFonts w:ascii="Calibri" w:hAnsi="Calibri"/>
@@ -9773,7 +9394,6 @@
                         </w:rPr>
                         <w:t>КонецПроцедуры</w:t>
                       </w:r>
-                      <w:proofErr w:type="spellEnd"/>
                     </w:p>
                   </w:txbxContent>
                 </v:textbox>
@@ -10039,7 +9659,6 @@
         </w:rPr>
         <w:t xml:space="preserve"> </w:t>
       </w:r>
-      <w:proofErr w:type="spellStart"/>
       <w:r>
         <w:rPr>
           <w:b/>
@@ -10048,7 +9667,6 @@
         </w:rPr>
         <w:t>СтоимостьМатериалов</w:t>
       </w:r>
-      <w:proofErr w:type="spellEnd"/>
       <w:r>
         <w:rPr>
           <w:spacing w:val="-1"/>
@@ -10179,7 +9797,6 @@
         </w:rPr>
         <w:t xml:space="preserve"> </w:t>
       </w:r>
-      <w:proofErr w:type="spellStart"/>
       <w:r>
         <w:rPr>
           <w:rFonts w:ascii="Verdana" w:eastAsia="Verdana" w:hAnsi="Verdana" w:cs="Verdana"/>
@@ -10190,7 +9807,6 @@
         </w:rPr>
         <w:t>ПриходнаяНакладная</w:t>
       </w:r>
-      <w:proofErr w:type="spellEnd"/>
       <w:r>
         <w:rPr>
           <w:rFonts w:ascii="Verdana" w:eastAsia="Verdana" w:hAnsi="Verdana" w:cs="Verdana"/>
@@ -10350,7 +9966,6 @@
         </w:rPr>
         <w:t xml:space="preserve"> </w:t>
       </w:r>
-      <w:proofErr w:type="gramStart"/>
       <w:r>
         <w:rPr>
           <w:rFonts w:ascii="Verdana" w:eastAsia="Verdana" w:hAnsi="Verdana" w:cs="Verdana"/>
@@ -10382,7 +9997,6 @@
         </w:rPr>
         <w:t>Панель</w:t>
       </w:r>
-      <w:proofErr w:type="gramEnd"/>
       <w:r>
         <w:rPr>
           <w:rFonts w:ascii="Verdana" w:eastAsia="Verdana" w:hAnsi="Verdana" w:cs="Verdana"/>
@@ -10764,7 +10378,6 @@
         </w:rPr>
         <w:t xml:space="preserve"> </w:t>
       </w:r>
-      <w:proofErr w:type="spellStart"/>
       <w:r>
         <w:rPr>
           <w:rFonts w:ascii="Verdana" w:hAnsi="Verdana"/>
@@ -10775,17 +10388,17 @@
         </w:rPr>
         <w:t>перепроведите</w:t>
       </w:r>
-      <w:proofErr w:type="spellEnd"/>
       <w:r>
         <w:rPr>
           <w:rFonts w:ascii="Verdana" w:hAnsi="Verdana"/>
           <w:spacing w:val="19"/>
           <w:sz w:val="24"/>
           <w:u w:val="single" w:color="000000"/>
-          <w:lang w:val="ru-RU"/>
-        </w:rPr>
-        <w:t xml:space="preserve"> </w:t>
-      </w:r>
+        </w:rPr>
+        <w:t xml:space="preserve"> </w:t>
+      </w:r>
+      <w:bookmarkStart w:id="3" w:name="_GoBack"/>
+      <w:bookmarkEnd w:id="3"/>
       <w:r>
         <w:rPr>
           <w:rFonts w:ascii="Verdana" w:hAnsi="Verdana"/>
@@ -11714,7 +11327,6 @@
         </w:rPr>
         <w:t xml:space="preserve"> </w:t>
       </w:r>
-      <w:proofErr w:type="spellStart"/>
       <w:r>
         <w:rPr>
           <w:rFonts w:ascii="Cambria" w:hAnsi="Cambria"/>
@@ -11724,7 +11336,6 @@
         </w:rPr>
         <w:t>ОказаниеУслуги</w:t>
       </w:r>
-      <w:proofErr w:type="spellEnd"/>
       <w:r>
         <w:rPr>
           <w:rFonts w:ascii="Cambria" w:hAnsi="Cambria"/>
@@ -11889,7 +11500,6 @@
         </w:rPr>
         <w:t xml:space="preserve"> </w:t>
       </w:r>
-      <w:proofErr w:type="spellStart"/>
       <w:r>
         <w:rPr>
           <w:rFonts w:cs="Verdana"/>
@@ -11900,7 +11510,6 @@
         </w:rPr>
         <w:t>ОказаниеУслуги</w:t>
       </w:r>
-      <w:proofErr w:type="spellEnd"/>
       <w:r>
         <w:rPr>
           <w:rFonts w:cs="Verdana"/>
@@ -12363,7 +11972,6 @@
           <w:lang w:val="ru-RU"/>
         </w:rPr>
       </w:pPr>
-      <w:proofErr w:type="gramStart"/>
       <w:r>
         <w:rPr>
           <w:spacing w:val="-1"/>
@@ -12388,14 +11996,7 @@
         <w:rPr>
           <w:lang w:val="ru-RU"/>
         </w:rPr>
-        <w:t>в</w:t>
-      </w:r>
-      <w:proofErr w:type="gramEnd"/>
-      <w:r>
-        <w:rPr>
-          <w:lang w:val="ru-RU"/>
-        </w:rPr>
-        <w:t xml:space="preserve"> </w:t>
+        <w:t xml:space="preserve">в </w:t>
       </w:r>
       <w:r>
         <w:rPr>
@@ -12674,14 +12275,12 @@
           <w:bCs w:val="0"/>
         </w:rPr>
       </w:pPr>
-      <w:proofErr w:type="spellStart"/>
       <w:r>
         <w:rPr>
           <w:spacing w:val="-1"/>
         </w:rPr>
         <w:t>ОказаниеУслуги</w:t>
       </w:r>
-      <w:proofErr w:type="spellEnd"/>
       <w:r>
         <w:rPr>
           <w:b w:val="0"/>
@@ -12770,7 +12369,6 @@
         </w:rPr>
         <w:t xml:space="preserve"> </w:t>
       </w:r>
-      <w:proofErr w:type="spellStart"/>
       <w:r>
         <w:rPr>
           <w:spacing w:val="-1"/>
@@ -12778,7 +12376,6 @@
         </w:rPr>
         <w:t>перепровести</w:t>
       </w:r>
-      <w:proofErr w:type="spellEnd"/>
       <w:r>
         <w:rPr>
           <w:spacing w:val="8"/>
@@ -12958,7 +12555,6 @@
         </w:rPr>
         <w:t xml:space="preserve"> </w:t>
       </w:r>
-      <w:proofErr w:type="spellStart"/>
       <w:r>
         <w:rPr>
           <w:rFonts w:ascii="Verdana" w:hAnsi="Verdana"/>
@@ -12969,7 +12565,6 @@
         </w:rPr>
         <w:t>ОказаниеУслуги</w:t>
       </w:r>
-      <w:proofErr w:type="spellEnd"/>
       <w:r>
         <w:rPr>
           <w:rFonts w:ascii="Verdana" w:hAnsi="Verdana"/>
@@ -13461,7 +13056,6 @@
         </w:rPr>
         <w:t xml:space="preserve"> </w:t>
       </w:r>
-      <w:proofErr w:type="spellStart"/>
       <w:r>
         <w:rPr>
           <w:rFonts w:ascii="Verdana" w:hAnsi="Verdana"/>
@@ -13472,7 +13066,6 @@
         </w:rPr>
         <w:t>ФормаДокумента</w:t>
       </w:r>
-      <w:proofErr w:type="spellEnd"/>
       <w:r>
         <w:rPr>
           <w:rFonts w:ascii="Verdana" w:hAnsi="Verdana"/>
@@ -13501,7 +13094,6 @@
         </w:rPr>
         <w:t xml:space="preserve"> </w:t>
       </w:r>
-      <w:proofErr w:type="spellStart"/>
       <w:r>
         <w:rPr>
           <w:rFonts w:ascii="Verdana" w:hAnsi="Verdana"/>
@@ -13512,7 +13104,6 @@
         </w:rPr>
         <w:t>ОказаниеУслуги</w:t>
       </w:r>
-      <w:proofErr w:type="spellEnd"/>
       <w:r>
         <w:rPr>
           <w:rFonts w:ascii="Verdana" w:hAnsi="Verdana"/>
@@ -13611,7 +13202,6 @@
         </w:rPr>
         <w:t xml:space="preserve"> </w:t>
       </w:r>
-      <w:proofErr w:type="spellStart"/>
       <w:r>
         <w:rPr>
           <w:rFonts w:ascii="Verdana" w:hAnsi="Verdana"/>
@@ -13622,7 +13212,6 @@
         </w:rPr>
         <w:t>ПереченьНоменклатуры</w:t>
       </w:r>
-      <w:proofErr w:type="spellEnd"/>
       <w:r>
         <w:rPr>
           <w:rFonts w:ascii="Verdana" w:hAnsi="Verdana"/>
@@ -14349,7 +13938,6 @@
         </w:rPr>
         <w:t xml:space="preserve"> </w:t>
       </w:r>
-      <w:proofErr w:type="spellStart"/>
       <w:r>
         <w:rPr>
           <w:rFonts w:ascii="Verdana" w:hAnsi="Verdana"/>
@@ -14360,7 +13948,6 @@
         </w:rPr>
         <w:t>ПереченьНоменклатурыСтоимость</w:t>
       </w:r>
-      <w:proofErr w:type="spellEnd"/>
       <w:r>
         <w:rPr>
           <w:rFonts w:ascii="Verdana" w:hAnsi="Verdana"/>
@@ -14689,7 +14276,6 @@
         </w:rPr>
         <w:t xml:space="preserve"> </w:t>
       </w:r>
-      <w:proofErr w:type="spellStart"/>
       <w:r>
         <w:rPr>
           <w:rFonts w:ascii="Verdana" w:hAnsi="Verdana"/>
@@ -14700,7 +14286,6 @@
         </w:rPr>
         <w:t>ОказаниеУслуги</w:t>
       </w:r>
-      <w:proofErr w:type="spellEnd"/>
       <w:r>
         <w:rPr>
           <w:rFonts w:ascii="Verdana" w:hAnsi="Verdana"/>
@@ -14834,7 +14419,6 @@
         </w:rPr>
         <w:t xml:space="preserve"> </w:t>
       </w:r>
-      <w:proofErr w:type="spellStart"/>
       <w:r>
         <w:rPr>
           <w:rFonts w:ascii="Verdana" w:hAnsi="Verdana"/>
@@ -14845,7 +14429,6 @@
         </w:rPr>
         <w:t>ПриходнаяНакладная</w:t>
       </w:r>
-      <w:proofErr w:type="spellEnd"/>
       <w:r>
         <w:rPr>
           <w:rFonts w:ascii="Verdana" w:hAnsi="Verdana"/>
@@ -14940,7 +14523,6 @@
         </w:rPr>
         <w:t xml:space="preserve"> </w:t>
       </w:r>
-      <w:proofErr w:type="spellStart"/>
       <w:r>
         <w:rPr>
           <w:rFonts w:ascii="Verdana" w:hAnsi="Verdana"/>
@@ -14951,7 +14533,6 @@
         </w:rPr>
         <w:t>ОказаниеУслуги</w:t>
       </w:r>
-      <w:proofErr w:type="spellEnd"/>
       <w:r>
         <w:rPr>
           <w:rFonts w:ascii="Verdana" w:hAnsi="Verdana"/>
@@ -15104,7 +14685,6 @@
         </w:rPr>
         <w:t xml:space="preserve"> </w:t>
       </w:r>
-      <w:proofErr w:type="spellStart"/>
       <w:r>
         <w:rPr>
           <w:rFonts w:ascii="Verdana" w:hAnsi="Verdana"/>
@@ -15115,7 +14695,6 @@
         </w:rPr>
         <w:t>СтоимостьМатериалов</w:t>
       </w:r>
-      <w:proofErr w:type="spellEnd"/>
       <w:r>
         <w:rPr>
           <w:rFonts w:ascii="Verdana" w:hAnsi="Verdana"/>
@@ -17998,33 +17577,13 @@
                                   </w:rPr>
                                   <w:t xml:space="preserve"> </w:t>
                                 </w:r>
-                                <w:proofErr w:type="spellStart"/>
-                                <w:proofErr w:type="gramStart"/>
                                 <w:r>
                                   <w:rPr>
                                     <w:rFonts w:ascii="Calibri" w:hAnsi="Calibri"/>
                                     <w:sz w:val="20"/>
                                     <w:lang w:val="ru-RU"/>
                                   </w:rPr>
-                                  <w:t>ОбработкаПроведения</w:t>
-                                </w:r>
-                                <w:proofErr w:type="spellEnd"/>
-                                <w:r>
-                                  <w:rPr>
-                                    <w:rFonts w:ascii="Calibri" w:hAnsi="Calibri"/>
-                                    <w:sz w:val="20"/>
-                                    <w:lang w:val="ru-RU"/>
-                                  </w:rPr>
-                                  <w:t>(</w:t>
-                                </w:r>
-                                <w:proofErr w:type="gramEnd"/>
-                                <w:r>
-                                  <w:rPr>
-                                    <w:rFonts w:ascii="Calibri" w:hAnsi="Calibri"/>
-                                    <w:sz w:val="20"/>
-                                    <w:lang w:val="ru-RU"/>
-                                  </w:rPr>
-                                  <w:t>Отказ,</w:t>
+                                  <w:t>ОбработкаПроведения(Отказ,</w:t>
                                 </w:r>
                                 <w:r>
                                   <w:rPr>
@@ -18065,7 +17624,6 @@
                                     <w:lang w:val="ru-RU"/>
                                   </w:rPr>
                                 </w:pPr>
-                                <w:proofErr w:type="spellStart"/>
                                 <w:r>
                                   <w:rPr>
                                     <w:rFonts w:ascii="Calibri" w:hAnsi="Calibri"/>
@@ -18074,7 +17632,6 @@
                                   </w:rPr>
                                   <w:t>Движения.ОстаткиМатериалов.Записывать</w:t>
                                 </w:r>
-                                <w:proofErr w:type="spellEnd"/>
                                 <w:r>
                                   <w:rPr>
                                     <w:rFonts w:ascii="Calibri" w:hAnsi="Calibri"/>
@@ -18131,7 +17688,6 @@
                                     <w:lang w:val="ru-RU"/>
                                   </w:rPr>
                                 </w:pPr>
-                                <w:proofErr w:type="spellStart"/>
                                 <w:r>
                                   <w:rPr>
                                     <w:rFonts w:ascii="Calibri" w:hAnsi="Calibri"/>
@@ -18141,7 +17697,6 @@
                                   </w:rPr>
                                   <w:t>Движения.СтоимостьМатериалов.Записывать</w:t>
                                 </w:r>
-                                <w:proofErr w:type="spellEnd"/>
                                 <w:r>
                                   <w:rPr>
                                     <w:rFonts w:ascii="Calibri" w:hAnsi="Calibri"/>
@@ -18237,7 +17792,6 @@
                                   </w:rPr>
                                   <w:t xml:space="preserve"> </w:t>
                                 </w:r>
-                                <w:proofErr w:type="spellStart"/>
                                 <w:r>
                                   <w:rPr>
                                     <w:rFonts w:ascii="Calibri" w:hAnsi="Calibri"/>
@@ -18246,7 +17800,6 @@
                                   </w:rPr>
                                   <w:t>ТекСтрокаПереченьНоменклатуры</w:t>
                                 </w:r>
-                                <w:proofErr w:type="spellEnd"/>
                                 <w:r>
                                   <w:rPr>
                                     <w:rFonts w:ascii="Calibri" w:hAnsi="Calibri"/>
@@ -18273,7 +17826,6 @@
                                   </w:rPr>
                                   <w:t xml:space="preserve"> </w:t>
                                 </w:r>
-                                <w:proofErr w:type="spellStart"/>
                                 <w:r>
                                   <w:rPr>
                                     <w:rFonts w:ascii="Calibri" w:hAnsi="Calibri"/>
@@ -18282,7 +17834,6 @@
                                   </w:rPr>
                                   <w:t>ПереченьНоменклатуры</w:t>
                                 </w:r>
-                                <w:proofErr w:type="spellEnd"/>
                                 <w:r>
                                   <w:rPr>
                                     <w:rFonts w:ascii="Calibri" w:hAnsi="Calibri"/>
@@ -18355,7 +17906,6 @@
                                     <w:szCs w:val="20"/>
                                   </w:rPr>
                                 </w:pPr>
-                                <w:proofErr w:type="spellStart"/>
                                 <w:r>
                                   <w:rPr>
                                     <w:rFonts w:ascii="Calibri" w:hAnsi="Calibri"/>
@@ -18364,7 +17914,6 @@
                                   </w:rPr>
                                   <w:t>Если</w:t>
                                 </w:r>
-                                <w:proofErr w:type="spellEnd"/>
                               </w:p>
                             </w:txbxContent>
                           </wps:txbx>
@@ -18420,7 +17969,6 @@
                                     <w:szCs w:val="20"/>
                                   </w:rPr>
                                 </w:pPr>
-                                <w:proofErr w:type="spellStart"/>
                                 <w:r>
                                   <w:rPr>
                                     <w:rFonts w:ascii="Calibri" w:hAnsi="Calibri"/>
@@ -18429,7 +17977,6 @@
                                   </w:rPr>
                                   <w:t>ТекСтрокаПереченьНоменклатуры.Номенклатура.ВидНоменклатуры</w:t>
                                 </w:r>
-                                <w:proofErr w:type="spellEnd"/>
                               </w:p>
                             </w:txbxContent>
                           </wps:txbx>
@@ -18549,7 +18096,6 @@
                                     <w:lang w:val="ru-RU"/>
                                   </w:rPr>
                                 </w:pPr>
-                                <w:proofErr w:type="spellStart"/>
                                 <w:r>
                                   <w:rPr>
                                     <w:rFonts w:ascii="Calibri" w:hAnsi="Calibri"/>
@@ -18557,17 +18103,7 @@
                                     <w:sz w:val="20"/>
                                     <w:lang w:val="ru-RU"/>
                                   </w:rPr>
-                                  <w:t>Перечисления.ВидыНоменклатуры.Материал</w:t>
-                                </w:r>
-                                <w:proofErr w:type="spellEnd"/>
-                                <w:r>
-                                  <w:rPr>
-                                    <w:rFonts w:ascii="Calibri" w:hAnsi="Calibri"/>
-                                    <w:w w:val="95"/>
-                                    <w:sz w:val="20"/>
-                                    <w:lang w:val="ru-RU"/>
-                                  </w:rPr>
-                                  <w:t xml:space="preserve">    </w:t>
+                                  <w:t xml:space="preserve">Перечисления.ВидыНоменклатуры.Материал    </w:t>
                                 </w:r>
                                 <w:r>
                                   <w:rPr>
@@ -18644,7 +18180,6 @@
                                   </w:rPr>
                                   <w:t xml:space="preserve"> </w:t>
                                 </w:r>
-                                <w:proofErr w:type="spellStart"/>
                                 <w:r>
                                   <w:rPr>
                                     <w:rFonts w:ascii="Calibri" w:hAnsi="Calibri"/>
@@ -18653,7 +18188,6 @@
                                   </w:rPr>
                                   <w:t>ОстаткиМатериалов</w:t>
                                 </w:r>
-                                <w:proofErr w:type="spellEnd"/>
                                 <w:r>
                                   <w:rPr>
                                     <w:rFonts w:ascii="Calibri" w:hAnsi="Calibri"/>
@@ -18728,23 +18262,13 @@
                                   </w:rPr>
                                   <w:t xml:space="preserve"> </w:t>
                                 </w:r>
-                                <w:proofErr w:type="spellStart"/>
                                 <w:r>
                                   <w:rPr>
                                     <w:rFonts w:ascii="Calibri" w:hAnsi="Calibri"/>
                                     <w:sz w:val="20"/>
                                     <w:lang w:val="ru-RU"/>
                                   </w:rPr>
-                                  <w:t>Движения.ОстаткиМатериалов.Добавить</w:t>
-                                </w:r>
-                                <w:proofErr w:type="spellEnd"/>
-                                <w:r>
-                                  <w:rPr>
-                                    <w:rFonts w:ascii="Calibri" w:hAnsi="Calibri"/>
-                                    <w:sz w:val="20"/>
-                                    <w:lang w:val="ru-RU"/>
-                                  </w:rPr>
-                                  <w:t>();</w:t>
+                                  <w:t>Движения.ОстаткиМатериалов.Добавить();</w:t>
                                 </w:r>
                                 <w:r>
                                   <w:rPr>
@@ -18756,7 +18280,6 @@
                                   </w:rPr>
                                   <w:t xml:space="preserve"> </w:t>
                                 </w:r>
-                                <w:proofErr w:type="spellStart"/>
                                 <w:r>
                                   <w:rPr>
                                     <w:rFonts w:ascii="Calibri" w:hAnsi="Calibri"/>
@@ -18765,7 +18288,6 @@
                                   </w:rPr>
                                   <w:t>Движение.ВидДвижения</w:t>
                                 </w:r>
-                                <w:proofErr w:type="spellEnd"/>
                                 <w:r>
                                   <w:rPr>
                                     <w:rFonts w:ascii="Calibri" w:hAnsi="Calibri"/>
@@ -18792,23 +18314,13 @@
                                   </w:rPr>
                                   <w:t xml:space="preserve"> </w:t>
                                 </w:r>
-                                <w:proofErr w:type="spellStart"/>
                                 <w:r>
                                   <w:rPr>
                                     <w:rFonts w:ascii="Calibri" w:hAnsi="Calibri"/>
                                     <w:sz w:val="20"/>
                                     <w:lang w:val="ru-RU"/>
                                   </w:rPr>
-                                  <w:t>ВидДвиженияНакопления.Расход</w:t>
-                                </w:r>
-                                <w:proofErr w:type="spellEnd"/>
-                                <w:r>
-                                  <w:rPr>
-                                    <w:rFonts w:ascii="Calibri" w:hAnsi="Calibri"/>
-                                    <w:sz w:val="20"/>
-                                    <w:lang w:val="ru-RU"/>
-                                  </w:rPr>
-                                  <w:t>;</w:t>
+                                  <w:t>ВидДвиженияНакопления.Расход;</w:t>
                                 </w:r>
                                 <w:r>
                                   <w:rPr>
@@ -18820,7 +18332,6 @@
                                   </w:rPr>
                                   <w:t xml:space="preserve"> </w:t>
                                 </w:r>
-                                <w:proofErr w:type="spellStart"/>
                                 <w:r>
                                   <w:rPr>
                                     <w:rFonts w:ascii="Calibri" w:hAnsi="Calibri"/>
@@ -18830,7 +18341,6 @@
                                   </w:rPr>
                                   <w:t>Движение.Период</w:t>
                                 </w:r>
-                                <w:proofErr w:type="spellEnd"/>
                                 <w:r>
                                   <w:rPr>
                                     <w:rFonts w:ascii="Calibri" w:hAnsi="Calibri"/>
@@ -18877,7 +18387,6 @@
                                     <w:lang w:val="ru-RU"/>
                                   </w:rPr>
                                 </w:pPr>
-                                <w:proofErr w:type="spellStart"/>
                                 <w:r>
                                   <w:rPr>
                                     <w:rFonts w:ascii="Calibri" w:hAnsi="Calibri"/>
@@ -18885,17 +18394,7 @@
                                     <w:sz w:val="20"/>
                                     <w:lang w:val="ru-RU"/>
                                   </w:rPr>
-                                  <w:t>Движение.Материал</w:t>
-                                </w:r>
-                                <w:proofErr w:type="spellEnd"/>
-                                <w:r>
-                                  <w:rPr>
-                                    <w:rFonts w:ascii="Calibri" w:hAnsi="Calibri"/>
-                                    <w:w w:val="95"/>
-                                    <w:sz w:val="20"/>
-                                    <w:lang w:val="ru-RU"/>
-                                  </w:rPr>
-                                  <w:t xml:space="preserve">  </w:t>
+                                  <w:t xml:space="preserve">Движение.Материал  </w:t>
                                 </w:r>
                                 <w:r>
                                   <w:rPr>
@@ -18926,7 +18425,6 @@
                                   </w:rPr>
                                   <w:t xml:space="preserve"> </w:t>
                                 </w:r>
-                                <w:proofErr w:type="spellStart"/>
                                 <w:r>
                                   <w:rPr>
                                     <w:rFonts w:ascii="Calibri" w:hAnsi="Calibri"/>
@@ -18934,17 +18432,7 @@
                                     <w:sz w:val="20"/>
                                     <w:lang w:val="ru-RU"/>
                                   </w:rPr>
-                                  <w:t>ТекСтрокаПереченьНоменклатуры.Номенклатура</w:t>
-                                </w:r>
-                                <w:proofErr w:type="spellEnd"/>
-                                <w:r>
-                                  <w:rPr>
-                                    <w:rFonts w:ascii="Calibri" w:hAnsi="Calibri"/>
-                                    <w:w w:val="95"/>
-                                    <w:sz w:val="20"/>
-                                    <w:lang w:val="ru-RU"/>
-                                  </w:rPr>
-                                  <w:t>;</w:t>
+                                  <w:t>ТекСтрокаПереченьНоменклатуры.Номенклатура;</w:t>
                                 </w:r>
                                 <w:r>
                                   <w:rPr>
@@ -18956,7 +18444,6 @@
                                   </w:rPr>
                                   <w:t xml:space="preserve"> </w:t>
                                 </w:r>
-                                <w:proofErr w:type="spellStart"/>
                                 <w:r>
                                   <w:rPr>
                                     <w:rFonts w:ascii="Calibri" w:hAnsi="Calibri"/>
@@ -18965,7 +18452,6 @@
                                   </w:rPr>
                                   <w:t>Движение.Склад</w:t>
                                 </w:r>
-                                <w:proofErr w:type="spellEnd"/>
                                 <w:r>
                                   <w:rPr>
                                     <w:rFonts w:ascii="Calibri" w:hAnsi="Calibri"/>
@@ -19012,7 +18498,6 @@
                                     <w:lang w:val="ru-RU"/>
                                   </w:rPr>
                                 </w:pPr>
-                                <w:proofErr w:type="spellStart"/>
                                 <w:r>
                                   <w:rPr>
                                     <w:rFonts w:ascii="Calibri" w:hAnsi="Calibri"/>
@@ -19022,7 +18507,6 @@
                                   </w:rPr>
                                   <w:t>Движение.Количество</w:t>
                                 </w:r>
-                                <w:proofErr w:type="spellEnd"/>
                                 <w:r>
                                   <w:rPr>
                                     <w:rFonts w:ascii="Calibri" w:hAnsi="Calibri"/>
@@ -19049,23 +18533,13 @@
                                   </w:rPr>
                                   <w:t xml:space="preserve"> </w:t>
                                 </w:r>
-                                <w:proofErr w:type="spellStart"/>
                                 <w:r>
                                   <w:rPr>
                                     <w:rFonts w:ascii="Calibri" w:hAnsi="Calibri"/>
                                     <w:sz w:val="20"/>
                                     <w:lang w:val="ru-RU"/>
                                   </w:rPr>
-                                  <w:t>ТекСтрокаПереченьНоменклатуры.Количество</w:t>
-                                </w:r>
-                                <w:proofErr w:type="spellEnd"/>
-                                <w:r>
-                                  <w:rPr>
-                                    <w:rFonts w:ascii="Calibri" w:hAnsi="Calibri"/>
-                                    <w:sz w:val="20"/>
-                                    <w:lang w:val="ru-RU"/>
-                                  </w:rPr>
-                                  <w:t>;</w:t>
+                                  <w:t>ТекСтрокаПереченьНоменклатуры.Количество;</w:t>
                                 </w:r>
                               </w:p>
                               <w:p>
@@ -19128,7 +18602,6 @@
                                   </w:rPr>
                                   <w:t xml:space="preserve"> </w:t>
                                 </w:r>
-                                <w:proofErr w:type="spellStart"/>
                                 <w:r>
                                   <w:rPr>
                                     <w:rFonts w:ascii="Calibri" w:hAnsi="Calibri"/>
@@ -19138,7 +18611,6 @@
                                   </w:rPr>
                                   <w:t>СтоимостьМатериалов</w:t>
                                 </w:r>
-                                <w:proofErr w:type="spellEnd"/>
                                 <w:r>
                                   <w:rPr>
                                     <w:rFonts w:ascii="Calibri" w:hAnsi="Calibri"/>
@@ -19220,7 +18692,6 @@
                                   </w:rPr>
                                   <w:t xml:space="preserve"> </w:t>
                                 </w:r>
-                                <w:proofErr w:type="spellStart"/>
                                 <w:r>
                                   <w:rPr>
                                     <w:rFonts w:ascii="Calibri" w:hAnsi="Calibri"/>
@@ -19228,17 +18699,7 @@
                                     <w:sz w:val="20"/>
                                     <w:lang w:val="ru-RU"/>
                                   </w:rPr>
-                                  <w:t>Движения.СтоимостьМатериалов.Добавить</w:t>
-                                </w:r>
-                                <w:proofErr w:type="spellEnd"/>
-                                <w:r>
-                                  <w:rPr>
-                                    <w:rFonts w:ascii="Calibri" w:hAnsi="Calibri"/>
-                                    <w:b/>
-                                    <w:sz w:val="20"/>
-                                    <w:lang w:val="ru-RU"/>
-                                  </w:rPr>
-                                  <w:t>();</w:t>
+                                  <w:t>Движения.СтоимостьМатериалов.Добавить();</w:t>
                                 </w:r>
                                 <w:r>
                                   <w:rPr>
@@ -19251,7 +18712,6 @@
                                   </w:rPr>
                                   <w:t xml:space="preserve"> </w:t>
                                 </w:r>
-                                <w:proofErr w:type="spellStart"/>
                                 <w:r>
                                   <w:rPr>
                                     <w:rFonts w:ascii="Calibri" w:hAnsi="Calibri"/>
@@ -19261,7 +18721,6 @@
                                   </w:rPr>
                                   <w:t>Движение.ВидДвижения</w:t>
                                 </w:r>
-                                <w:proofErr w:type="spellEnd"/>
                                 <w:r>
                                   <w:rPr>
                                     <w:rFonts w:ascii="Calibri" w:hAnsi="Calibri"/>
@@ -19291,7 +18750,6 @@
                                   </w:rPr>
                                   <w:t xml:space="preserve"> </w:t>
                                 </w:r>
-                                <w:proofErr w:type="spellStart"/>
                                 <w:r>
                                   <w:rPr>
                                     <w:rFonts w:ascii="Calibri" w:hAnsi="Calibri"/>
@@ -19300,18 +18758,7 @@
                                     <w:sz w:val="20"/>
                                     <w:lang w:val="ru-RU"/>
                                   </w:rPr>
-                                  <w:t>ВидДвиженияНакопления.Расход</w:t>
-                                </w:r>
-                                <w:proofErr w:type="spellEnd"/>
-                                <w:r>
-                                  <w:rPr>
-                                    <w:rFonts w:ascii="Calibri" w:hAnsi="Calibri"/>
-                                    <w:b/>
-                                    <w:spacing w:val="-1"/>
-                                    <w:sz w:val="20"/>
-                                    <w:lang w:val="ru-RU"/>
-                                  </w:rPr>
-                                  <w:t>;</w:t>
+                                  <w:t>ВидДвиженияНакопления.Расход;</w:t>
                                 </w:r>
                                 <w:r>
                                   <w:rPr>
@@ -19324,7 +18771,6 @@
                                   </w:rPr>
                                   <w:t xml:space="preserve"> </w:t>
                                 </w:r>
-                                <w:proofErr w:type="spellStart"/>
                                 <w:r>
                                   <w:rPr>
                                     <w:rFonts w:ascii="Calibri" w:hAnsi="Calibri"/>
@@ -19335,7 +18781,6 @@
                                   </w:rPr>
                                   <w:t>Движение.Период</w:t>
                                 </w:r>
-                                <w:proofErr w:type="spellEnd"/>
                                 <w:r>
                                   <w:rPr>
                                     <w:rFonts w:ascii="Calibri" w:hAnsi="Calibri"/>
@@ -19386,7 +18831,6 @@
                                     <w:lang w:val="ru-RU"/>
                                   </w:rPr>
                                 </w:pPr>
-                                <w:proofErr w:type="spellStart"/>
                                 <w:r>
                                   <w:rPr>
                                     <w:rFonts w:ascii="Calibri" w:hAnsi="Calibri"/>
@@ -19395,18 +18839,7 @@
                                     <w:sz w:val="20"/>
                                     <w:lang w:val="ru-RU"/>
                                   </w:rPr>
-                                  <w:t>Движение.Материал</w:t>
-                                </w:r>
-                                <w:proofErr w:type="spellEnd"/>
-                                <w:r>
-                                  <w:rPr>
-                                    <w:rFonts w:ascii="Calibri" w:hAnsi="Calibri"/>
-                                    <w:b/>
-                                    <w:w w:val="95"/>
-                                    <w:sz w:val="20"/>
-                                    <w:lang w:val="ru-RU"/>
-                                  </w:rPr>
-                                  <w:t xml:space="preserve">   </w:t>
+                                  <w:t xml:space="preserve">Движение.Материал   </w:t>
                                 </w:r>
                                 <w:r>
                                   <w:rPr>
@@ -19440,7 +18873,6 @@
                                   </w:rPr>
                                   <w:t xml:space="preserve"> </w:t>
                                 </w:r>
-                                <w:proofErr w:type="spellStart"/>
                                 <w:r>
                                   <w:rPr>
                                     <w:rFonts w:ascii="Calibri" w:hAnsi="Calibri"/>
@@ -19449,18 +18881,7 @@
                                     <w:sz w:val="20"/>
                                     <w:lang w:val="ru-RU"/>
                                   </w:rPr>
-                                  <w:t>ТекСтрокаПереченьНоменклатуры.Номенклатура</w:t>
-                                </w:r>
-                                <w:proofErr w:type="spellEnd"/>
-                                <w:r>
-                                  <w:rPr>
-                                    <w:rFonts w:ascii="Calibri" w:hAnsi="Calibri"/>
-                                    <w:b/>
-                                    <w:w w:val="95"/>
-                                    <w:sz w:val="20"/>
-                                    <w:lang w:val="ru-RU"/>
-                                  </w:rPr>
-                                  <w:t>;</w:t>
+                                  <w:t>ТекСтрокаПереченьНоменклатуры.Номенклатура;</w:t>
                                 </w:r>
                               </w:p>
                               <w:p>
@@ -19487,7 +18908,6 @@
                                     <w:lang w:val="ru-RU"/>
                                   </w:rPr>
                                 </w:pPr>
-                                <w:proofErr w:type="spellStart"/>
                                 <w:r>
                                   <w:rPr>
                                     <w:rFonts w:ascii="Calibri" w:hAnsi="Calibri"/>
@@ -19498,7 +18918,6 @@
                                   </w:rPr>
                                   <w:t>Движение.Стоимость</w:t>
                                 </w:r>
-                                <w:proofErr w:type="spellEnd"/>
                                 <w:r>
                                   <w:rPr>
                                     <w:rFonts w:ascii="Calibri" w:hAnsi="Calibri"/>
@@ -19553,7 +18972,6 @@
                                     <w:lang w:val="ru-RU"/>
                                   </w:rPr>
                                 </w:pPr>
-                                <w:proofErr w:type="spellStart"/>
                                 <w:r>
                                   <w:rPr>
                                     <w:rFonts w:ascii="Calibri" w:hAnsi="Calibri"/>
@@ -19561,17 +18979,7 @@
                                     <w:sz w:val="20"/>
                                     <w:lang w:val="ru-RU"/>
                                   </w:rPr>
-                                  <w:t>КонецЕсли</w:t>
-                                </w:r>
-                                <w:proofErr w:type="spellEnd"/>
-                                <w:r>
-                                  <w:rPr>
-                                    <w:rFonts w:ascii="Calibri" w:hAnsi="Calibri"/>
-                                    <w:w w:val="95"/>
-                                    <w:sz w:val="20"/>
-                                    <w:lang w:val="ru-RU"/>
-                                  </w:rPr>
-                                  <w:t>;</w:t>
+                                  <w:t>КонецЕсли;</w:t>
                                 </w:r>
                                 <w:r>
                                   <w:rPr>
@@ -19582,23 +18990,13 @@
                                   </w:rPr>
                                   <w:t xml:space="preserve"> </w:t>
                                 </w:r>
-                                <w:proofErr w:type="spellStart"/>
                                 <w:r>
                                   <w:rPr>
                                     <w:rFonts w:ascii="Calibri" w:hAnsi="Calibri"/>
                                     <w:sz w:val="20"/>
                                     <w:lang w:val="ru-RU"/>
                                   </w:rPr>
-                                  <w:t>КонецЦикла</w:t>
-                                </w:r>
-                                <w:proofErr w:type="spellEnd"/>
-                                <w:r>
-                                  <w:rPr>
-                                    <w:rFonts w:ascii="Calibri" w:hAnsi="Calibri"/>
-                                    <w:sz w:val="20"/>
-                                    <w:lang w:val="ru-RU"/>
-                                  </w:rPr>
-                                  <w:t>;</w:t>
+                                  <w:t>КонецЦикла;</w:t>
                                 </w:r>
                               </w:p>
                               <w:p>
@@ -19610,7 +19008,6 @@
                                     <w:szCs w:val="20"/>
                                   </w:rPr>
                                 </w:pPr>
-                                <w:proofErr w:type="spellStart"/>
                                 <w:r>
                                   <w:rPr>
                                     <w:rFonts w:ascii="Calibri" w:hAnsi="Calibri"/>
@@ -19619,7 +19016,6 @@
                                   </w:rPr>
                                   <w:t>КонецПроцедуры</w:t>
                                 </w:r>
-                                <w:proofErr w:type="spellEnd"/>
                               </w:p>
                             </w:txbxContent>
                           </wps:txbx>
@@ -22250,7 +21646,6 @@
         </w:rPr>
         <w:t xml:space="preserve"> </w:t>
       </w:r>
-      <w:proofErr w:type="gramStart"/>
       <w:r>
         <w:rPr>
           <w:rFonts w:cs="Verdana"/>
@@ -22261,7 +21656,6 @@
         </w:rPr>
         <w:t>Провести</w:t>
       </w:r>
-      <w:proofErr w:type="gramEnd"/>
       <w:r>
         <w:rPr>
           <w:rFonts w:cs="Verdana"/>
@@ -22987,7 +22381,6 @@
         </w:rPr>
         <w:t xml:space="preserve"> </w:t>
       </w:r>
-      <w:proofErr w:type="spellStart"/>
       <w:r>
         <w:rPr>
           <w:rFonts w:ascii="Verdana" w:hAnsi="Verdana"/>
@@ -22998,7 +22391,6 @@
         </w:rPr>
         <w:t>ОказаниеУслуги</w:t>
       </w:r>
-      <w:proofErr w:type="spellEnd"/>
       <w:r>
         <w:rPr>
           <w:rFonts w:ascii="Verdana" w:hAnsi="Verdana"/>
@@ -23387,7 +22779,6 @@
       </w:pPr>
       <w:bookmarkStart w:id="5" w:name="_bookmark74"/>
       <w:bookmarkEnd w:id="5"/>
-      <w:proofErr w:type="spellStart"/>
       <w:r>
         <w:rPr>
           <w:rFonts w:ascii="Cambria" w:hAnsi="Cambria"/>
@@ -23397,7 +22788,6 @@
         <w:lastRenderedPageBreak/>
         <w:t>Контрольные</w:t>
       </w:r>
-      <w:proofErr w:type="spellEnd"/>
       <w:r>
         <w:rPr>
           <w:rFonts w:ascii="Cambria" w:hAnsi="Cambria"/>
@@ -23407,7 +22797,6 @@
         </w:rPr>
         <w:t xml:space="preserve"> </w:t>
       </w:r>
-      <w:proofErr w:type="spellStart"/>
       <w:r>
         <w:rPr>
           <w:rFonts w:ascii="Cambria" w:hAnsi="Cambria"/>
@@ -23417,7 +22806,6 @@
         </w:rPr>
         <w:t>вопросы</w:t>
       </w:r>
-      <w:proofErr w:type="spellEnd"/>
     </w:p>
     <w:p>
       <w:pPr>
@@ -23839,7 +23227,7 @@
 </file>
 
 <file path=word/endnotes.xml><?xml version="1.0" encoding="utf-8"?>
-<w:endnotes xmlns:wpc="http://schemas.microsoft.com/office/word/2010/wordprocessingCanvas" xmlns:mc="http://schemas.openxmlformats.org/markup-compatibility/2006" xmlns:o="urn:schemas-microsoft-com:office:office" xmlns:r="http://schemas.openxmlformats.org/officeDocument/2006/relationships" xmlns:m="http://schemas.openxmlformats.org/officeDocument/2006/math" xmlns:v="urn:schemas-microsoft-com:vml" xmlns:wp14="http://schemas.microsoft.com/office/word/2010/wordprocessingDrawing" xmlns:wp="http://schemas.openxmlformats.org/drawingml/2006/wordprocessingDrawing" xmlns:w10="urn:schemas-microsoft-com:office:word" xmlns:w="http://schemas.openxmlformats.org/wordprocessingml/2006/main" xmlns:w14="http://schemas.microsoft.com/office/word/2010/wordml" xmlns:w15="http://schemas.microsoft.com/office/word/2012/wordml" xmlns:wpg="http://schemas.microsoft.com/office/word/2010/wordprocessingGroup" xmlns:wpi="http://schemas.microsoft.com/office/word/2010/wordprocessingInk" xmlns:wne="http://schemas.microsoft.com/office/word/2006/wordml" xmlns:wps="http://schemas.microsoft.com/office/word/2010/wordprocessingShape" mc:Ignorable="w14 w15 wp14">
+<w:endnotes xmlns:wpc="http://schemas.microsoft.com/office/word/2010/wordprocessingCanvas" xmlns:cx="http://schemas.microsoft.com/office/drawing/2014/chartex" xmlns:cx1="http://schemas.microsoft.com/office/drawing/2015/9/8/chartex" xmlns:cx2="http://schemas.microsoft.com/office/drawing/2015/10/21/chartex" xmlns:cx3="http://schemas.microsoft.com/office/drawing/2016/5/9/chartex" xmlns:cx4="http://schemas.microsoft.com/office/drawing/2016/5/10/chartex" xmlns:cx5="http://schemas.microsoft.com/office/drawing/2016/5/11/chartex" xmlns:cx6="http://schemas.microsoft.com/office/drawing/2016/5/12/chartex" xmlns:cx7="http://schemas.microsoft.com/office/drawing/2016/5/13/chartex" xmlns:cx8="http://schemas.microsoft.com/office/drawing/2016/5/14/chartex" xmlns:mc="http://schemas.openxmlformats.org/markup-compatibility/2006" xmlns:aink="http://schemas.microsoft.com/office/drawing/2016/ink" xmlns:am3d="http://schemas.microsoft.com/office/drawing/2017/model3d" xmlns:o="urn:schemas-microsoft-com:office:office" xmlns:r="http://schemas.openxmlformats.org/officeDocument/2006/relationships" xmlns:m="http://schemas.openxmlformats.org/officeDocument/2006/math" xmlns:v="urn:schemas-microsoft-com:vml" xmlns:wp14="http://schemas.microsoft.com/office/word/2010/wordprocessingDrawing" xmlns:wp="http://schemas.openxmlformats.org/drawingml/2006/wordprocessingDrawing" xmlns:w10="urn:schemas-microsoft-com:office:word" xmlns:w="http://schemas.openxmlformats.org/wordprocessingml/2006/main" xmlns:w14="http://schemas.microsoft.com/office/word/2010/wordml" xmlns:w15="http://schemas.microsoft.com/office/word/2012/wordml" xmlns:w16cid="http://schemas.microsoft.com/office/word/2016/wordml/cid" xmlns:w16se="http://schemas.microsoft.com/office/word/2015/wordml/symex" xmlns:wpg="http://schemas.microsoft.com/office/word/2010/wordprocessingGroup" xmlns:wpi="http://schemas.microsoft.com/office/word/2010/wordprocessingInk" xmlns:wne="http://schemas.microsoft.com/office/word/2006/wordml" xmlns:wps="http://schemas.microsoft.com/office/word/2010/wordprocessingShape" mc:Ignorable="w14 w15 w16se w16cid wp14">
   <w:endnote w:type="separator" w:id="-1">
     <w:p>
       <w:r>
@@ -23858,7 +23246,7 @@
 </file>
 
 <file path=word/footer1.xml><?xml version="1.0" encoding="utf-8"?>
-<w:ftr xmlns:wpc="http://schemas.microsoft.com/office/word/2010/wordprocessingCanvas" xmlns:mc="http://schemas.openxmlformats.org/markup-compatibility/2006" xmlns:o="urn:schemas-microsoft-com:office:office" xmlns:r="http://schemas.openxmlformats.org/officeDocument/2006/relationships" xmlns:m="http://schemas.openxmlformats.org/officeDocument/2006/math" xmlns:v="urn:schemas-microsoft-com:vml" xmlns:wp14="http://schemas.microsoft.com/office/word/2010/wordprocessingDrawing" xmlns:wp="http://schemas.openxmlformats.org/drawingml/2006/wordprocessingDrawing" xmlns:w10="urn:schemas-microsoft-com:office:word" xmlns:w="http://schemas.openxmlformats.org/wordprocessingml/2006/main" xmlns:w14="http://schemas.microsoft.com/office/word/2010/wordml" xmlns:w15="http://schemas.microsoft.com/office/word/2012/wordml" xmlns:wpg="http://schemas.microsoft.com/office/word/2010/wordprocessingGroup" xmlns:wpi="http://schemas.microsoft.com/office/word/2010/wordprocessingInk" xmlns:wne="http://schemas.microsoft.com/office/word/2006/wordml" xmlns:wps="http://schemas.microsoft.com/office/word/2010/wordprocessingShape" mc:Ignorable="w14 w15 wp14">
+<w:ftr xmlns:wpc="http://schemas.microsoft.com/office/word/2010/wordprocessingCanvas" xmlns:cx="http://schemas.microsoft.com/office/drawing/2014/chartex" xmlns:cx1="http://schemas.microsoft.com/office/drawing/2015/9/8/chartex" xmlns:cx2="http://schemas.microsoft.com/office/drawing/2015/10/21/chartex" xmlns:cx3="http://schemas.microsoft.com/office/drawing/2016/5/9/chartex" xmlns:cx4="http://schemas.microsoft.com/office/drawing/2016/5/10/chartex" xmlns:cx5="http://schemas.microsoft.com/office/drawing/2016/5/11/chartex" xmlns:cx6="http://schemas.microsoft.com/office/drawing/2016/5/12/chartex" xmlns:cx7="http://schemas.microsoft.com/office/drawing/2016/5/13/chartex" xmlns:cx8="http://schemas.microsoft.com/office/drawing/2016/5/14/chartex" xmlns:mc="http://schemas.openxmlformats.org/markup-compatibility/2006" xmlns:aink="http://schemas.microsoft.com/office/drawing/2016/ink" xmlns:am3d="http://schemas.microsoft.com/office/drawing/2017/model3d" xmlns:o="urn:schemas-microsoft-com:office:office" xmlns:r="http://schemas.openxmlformats.org/officeDocument/2006/relationships" xmlns:m="http://schemas.openxmlformats.org/officeDocument/2006/math" xmlns:v="urn:schemas-microsoft-com:vml" xmlns:wp14="http://schemas.microsoft.com/office/word/2010/wordprocessingDrawing" xmlns:wp="http://schemas.openxmlformats.org/drawingml/2006/wordprocessingDrawing" xmlns:w10="urn:schemas-microsoft-com:office:word" xmlns:w="http://schemas.openxmlformats.org/wordprocessingml/2006/main" xmlns:w14="http://schemas.microsoft.com/office/word/2010/wordml" xmlns:w15="http://schemas.microsoft.com/office/word/2012/wordml" xmlns:w16cid="http://schemas.microsoft.com/office/word/2016/wordml/cid" xmlns:w16se="http://schemas.microsoft.com/office/word/2015/wordml/symex" xmlns:wpg="http://schemas.microsoft.com/office/word/2010/wordprocessingGroup" xmlns:wpi="http://schemas.microsoft.com/office/word/2010/wordprocessingInk" xmlns:wne="http://schemas.microsoft.com/office/word/2006/wordml" xmlns:wps="http://schemas.microsoft.com/office/word/2010/wordprocessingShape" mc:Ignorable="w14 w15 w16se w16cid wp14">
   <w:p>
     <w:pPr>
       <w:spacing w:line="14" w:lineRule="auto"/>
@@ -24031,7 +23419,7 @@
 </file>
 
 <file path=word/footer2.xml><?xml version="1.0" encoding="utf-8"?>
-<w:ftr xmlns:wpc="http://schemas.microsoft.com/office/word/2010/wordprocessingCanvas" xmlns:mc="http://schemas.openxmlformats.org/markup-compatibility/2006" xmlns:o="urn:schemas-microsoft-com:office:office" xmlns:r="http://schemas.openxmlformats.org/officeDocument/2006/relationships" xmlns:m="http://schemas.openxmlformats.org/officeDocument/2006/math" xmlns:v="urn:schemas-microsoft-com:vml" xmlns:wp14="http://schemas.microsoft.com/office/word/2010/wordprocessingDrawing" xmlns:wp="http://schemas.openxmlformats.org/drawingml/2006/wordprocessingDrawing" xmlns:w10="urn:schemas-microsoft-com:office:word" xmlns:w="http://schemas.openxmlformats.org/wordprocessingml/2006/main" xmlns:w14="http://schemas.microsoft.com/office/word/2010/wordml" xmlns:w15="http://schemas.microsoft.com/office/word/2012/wordml" xmlns:wpg="http://schemas.microsoft.com/office/word/2010/wordprocessingGroup" xmlns:wpi="http://schemas.microsoft.com/office/word/2010/wordprocessingInk" xmlns:wne="http://schemas.microsoft.com/office/word/2006/wordml" xmlns:wps="http://schemas.microsoft.com/office/word/2010/wordprocessingShape" mc:Ignorable="w14 w15 wp14">
+<w:ftr xmlns:wpc="http://schemas.microsoft.com/office/word/2010/wordprocessingCanvas" xmlns:cx="http://schemas.microsoft.com/office/drawing/2014/chartex" xmlns:cx1="http://schemas.microsoft.com/office/drawing/2015/9/8/chartex" xmlns:cx2="http://schemas.microsoft.com/office/drawing/2015/10/21/chartex" xmlns:cx3="http://schemas.microsoft.com/office/drawing/2016/5/9/chartex" xmlns:cx4="http://schemas.microsoft.com/office/drawing/2016/5/10/chartex" xmlns:cx5="http://schemas.microsoft.com/office/drawing/2016/5/11/chartex" xmlns:cx6="http://schemas.microsoft.com/office/drawing/2016/5/12/chartex" xmlns:cx7="http://schemas.microsoft.com/office/drawing/2016/5/13/chartex" xmlns:cx8="http://schemas.microsoft.com/office/drawing/2016/5/14/chartex" xmlns:mc="http://schemas.openxmlformats.org/markup-compatibility/2006" xmlns:aink="http://schemas.microsoft.com/office/drawing/2016/ink" xmlns:am3d="http://schemas.microsoft.com/office/drawing/2017/model3d" xmlns:o="urn:schemas-microsoft-com:office:office" xmlns:r="http://schemas.openxmlformats.org/officeDocument/2006/relationships" xmlns:m="http://schemas.openxmlformats.org/officeDocument/2006/math" xmlns:v="urn:schemas-microsoft-com:vml" xmlns:wp14="http://schemas.microsoft.com/office/word/2010/wordprocessingDrawing" xmlns:wp="http://schemas.openxmlformats.org/drawingml/2006/wordprocessingDrawing" xmlns:w10="urn:schemas-microsoft-com:office:word" xmlns:w="http://schemas.openxmlformats.org/wordprocessingml/2006/main" xmlns:w14="http://schemas.microsoft.com/office/word/2010/wordml" xmlns:w15="http://schemas.microsoft.com/office/word/2012/wordml" xmlns:w16cid="http://schemas.microsoft.com/office/word/2016/wordml/cid" xmlns:w16se="http://schemas.microsoft.com/office/word/2015/wordml/symex" xmlns:wpg="http://schemas.microsoft.com/office/word/2010/wordprocessingGroup" xmlns:wpi="http://schemas.microsoft.com/office/word/2010/wordprocessingInk" xmlns:wne="http://schemas.microsoft.com/office/word/2006/wordml" xmlns:wps="http://schemas.microsoft.com/office/word/2010/wordprocessingShape" mc:Ignorable="w14 w15 w16se w16cid wp14">
   <w:p>
     <w:pPr>
       <w:spacing w:line="14" w:lineRule="auto"/>
@@ -24045,7 +23433,7 @@
 </file>
 
 <file path=word/footnotes.xml><?xml version="1.0" encoding="utf-8"?>
-<w:footnotes xmlns:wpc="http://schemas.microsoft.com/office/word/2010/wordprocessingCanvas" xmlns:mc="http://schemas.openxmlformats.org/markup-compatibility/2006" xmlns:o="urn:schemas-microsoft-com:office:office" xmlns:r="http://schemas.openxmlformats.org/officeDocument/2006/relationships" xmlns:m="http://schemas.openxmlformats.org/officeDocument/2006/math" xmlns:v="urn:schemas-microsoft-com:vml" xmlns:wp14="http://schemas.microsoft.com/office/word/2010/wordprocessingDrawing" xmlns:wp="http://schemas.openxmlformats.org/drawingml/2006/wordprocessingDrawing" xmlns:w10="urn:schemas-microsoft-com:office:word" xmlns:w="http://schemas.openxmlformats.org/wordprocessingml/2006/main" xmlns:w14="http://schemas.microsoft.com/office/word/2010/wordml" xmlns:w15="http://schemas.microsoft.com/office/word/2012/wordml" xmlns:wpg="http://schemas.microsoft.com/office/word/2010/wordprocessingGroup" xmlns:wpi="http://schemas.microsoft.com/office/word/2010/wordprocessingInk" xmlns:wne="http://schemas.microsoft.com/office/word/2006/wordml" xmlns:wps="http://schemas.microsoft.com/office/word/2010/wordprocessingShape" mc:Ignorable="w14 w15 wp14">
+<w:footnotes xmlns:wpc="http://schemas.microsoft.com/office/word/2010/wordprocessingCanvas" xmlns:cx="http://schemas.microsoft.com/office/drawing/2014/chartex" xmlns:cx1="http://schemas.microsoft.com/office/drawing/2015/9/8/chartex" xmlns:cx2="http://schemas.microsoft.com/office/drawing/2015/10/21/chartex" xmlns:cx3="http://schemas.microsoft.com/office/drawing/2016/5/9/chartex" xmlns:cx4="http://schemas.microsoft.com/office/drawing/2016/5/10/chartex" xmlns:cx5="http://schemas.microsoft.com/office/drawing/2016/5/11/chartex" xmlns:cx6="http://schemas.microsoft.com/office/drawing/2016/5/12/chartex" xmlns:cx7="http://schemas.microsoft.com/office/drawing/2016/5/13/chartex" xmlns:cx8="http://schemas.microsoft.com/office/drawing/2016/5/14/chartex" xmlns:mc="http://schemas.openxmlformats.org/markup-compatibility/2006" xmlns:aink="http://schemas.microsoft.com/office/drawing/2016/ink" xmlns:am3d="http://schemas.microsoft.com/office/drawing/2017/model3d" xmlns:o="urn:schemas-microsoft-com:office:office" xmlns:r="http://schemas.openxmlformats.org/officeDocument/2006/relationships" xmlns:m="http://schemas.openxmlformats.org/officeDocument/2006/math" xmlns:v="urn:schemas-microsoft-com:vml" xmlns:wp14="http://schemas.microsoft.com/office/word/2010/wordprocessingDrawing" xmlns:wp="http://schemas.openxmlformats.org/drawingml/2006/wordprocessingDrawing" xmlns:w10="urn:schemas-microsoft-com:office:word" xmlns:w="http://schemas.openxmlformats.org/wordprocessingml/2006/main" xmlns:w14="http://schemas.microsoft.com/office/word/2010/wordml" xmlns:w15="http://schemas.microsoft.com/office/word/2012/wordml" xmlns:w16cid="http://schemas.microsoft.com/office/word/2016/wordml/cid" xmlns:w16se="http://schemas.microsoft.com/office/word/2015/wordml/symex" xmlns:wpg="http://schemas.microsoft.com/office/word/2010/wordprocessingGroup" xmlns:wpi="http://schemas.microsoft.com/office/word/2010/wordprocessingInk" xmlns:wne="http://schemas.microsoft.com/office/word/2006/wordml" xmlns:wps="http://schemas.microsoft.com/office/word/2010/wordprocessingShape" mc:Ignorable="w14 w15 w16se w16cid wp14">
   <w:footnote w:type="separator" w:id="-1">
     <w:p>
       <w:r>
@@ -24064,8 +23452,8 @@
 </file>
 
 <file path=word/numbering.xml><?xml version="1.0" encoding="utf-8"?>
-<w:numbering xmlns:wpc="http://schemas.microsoft.com/office/word/2010/wordprocessingCanvas" xmlns:mc="http://schemas.openxmlformats.org/markup-compatibility/2006" xmlns:o="urn:schemas-microsoft-com:office:office" xmlns:r="http://schemas.openxmlformats.org/officeDocument/2006/relationships" xmlns:m="http://schemas.openxmlformats.org/officeDocument/2006/math" xmlns:v="urn:schemas-microsoft-com:vml" xmlns:wp14="http://schemas.microsoft.com/office/word/2010/wordprocessingDrawing" xmlns:wp="http://schemas.openxmlformats.org/drawingml/2006/wordprocessingDrawing" xmlns:w10="urn:schemas-microsoft-com:office:word" xmlns:w="http://schemas.openxmlformats.org/wordprocessingml/2006/main" xmlns:w14="http://schemas.microsoft.com/office/word/2010/wordml" xmlns:w15="http://schemas.microsoft.com/office/word/2012/wordml" xmlns:wpg="http://schemas.microsoft.com/office/word/2010/wordprocessingGroup" xmlns:wpi="http://schemas.microsoft.com/office/word/2010/wordprocessingInk" xmlns:wne="http://schemas.microsoft.com/office/word/2006/wordml" xmlns:wps="http://schemas.microsoft.com/office/word/2010/wordprocessingShape" mc:Ignorable="w14 w15 wp14">
-  <w:abstractNum w:abstractNumId="0">
+<w:numbering xmlns:wpc="http://schemas.microsoft.com/office/word/2010/wordprocessingCanvas" xmlns:cx="http://schemas.microsoft.com/office/drawing/2014/chartex" xmlns:cx1="http://schemas.microsoft.com/office/drawing/2015/9/8/chartex" xmlns:cx2="http://schemas.microsoft.com/office/drawing/2015/10/21/chartex" xmlns:cx3="http://schemas.microsoft.com/office/drawing/2016/5/9/chartex" xmlns:cx4="http://schemas.microsoft.com/office/drawing/2016/5/10/chartex" xmlns:cx5="http://schemas.microsoft.com/office/drawing/2016/5/11/chartex" xmlns:cx6="http://schemas.microsoft.com/office/drawing/2016/5/12/chartex" xmlns:cx7="http://schemas.microsoft.com/office/drawing/2016/5/13/chartex" xmlns:cx8="http://schemas.microsoft.com/office/drawing/2016/5/14/chartex" xmlns:mc="http://schemas.openxmlformats.org/markup-compatibility/2006" xmlns:aink="http://schemas.microsoft.com/office/drawing/2016/ink" xmlns:am3d="http://schemas.microsoft.com/office/drawing/2017/model3d" xmlns:o="urn:schemas-microsoft-com:office:office" xmlns:r="http://schemas.openxmlformats.org/officeDocument/2006/relationships" xmlns:m="http://schemas.openxmlformats.org/officeDocument/2006/math" xmlns:v="urn:schemas-microsoft-com:vml" xmlns:wp14="http://schemas.microsoft.com/office/word/2010/wordprocessingDrawing" xmlns:wp="http://schemas.openxmlformats.org/drawingml/2006/wordprocessingDrawing" xmlns:w10="urn:schemas-microsoft-com:office:word" xmlns:w="http://schemas.openxmlformats.org/wordprocessingml/2006/main" xmlns:w14="http://schemas.microsoft.com/office/word/2010/wordml" xmlns:w15="http://schemas.microsoft.com/office/word/2012/wordml" xmlns:w16cid="http://schemas.microsoft.com/office/word/2016/wordml/cid" xmlns:w16se="http://schemas.microsoft.com/office/word/2015/wordml/symex" xmlns:wpg="http://schemas.microsoft.com/office/word/2010/wordprocessingGroup" xmlns:wpi="http://schemas.microsoft.com/office/word/2010/wordprocessingInk" xmlns:wne="http://schemas.microsoft.com/office/word/2006/wordml" xmlns:wps="http://schemas.microsoft.com/office/word/2010/wordprocessingShape" mc:Ignorable="w14 w15 w16se w16cid wp14">
+  <w:abstractNum w:abstractNumId="0" w15:restartNumberingAfterBreak="0">
     <w:nsid w:val="4E8B6949"/>
     <w:multiLevelType w:val="hybridMultilevel"/>
     <w:tmpl w:val="D132EAFA"/>
@@ -24183,7 +23571,7 @@
       </w:rPr>
     </w:lvl>
   </w:abstractNum>
-  <w:abstractNum w:abstractNumId="1">
+  <w:abstractNum w:abstractNumId="1" w15:restartNumberingAfterBreak="0">
     <w:nsid w:val="70820834"/>
     <w:multiLevelType w:val="hybridMultilevel"/>
     <w:tmpl w:val="A62C7CA4"/>
@@ -24308,7 +23696,7 @@
 </file>
 
 <file path=word/styles.xml><?xml version="1.0" encoding="utf-8"?>
-<w:styles xmlns:mc="http://schemas.openxmlformats.org/markup-compatibility/2006" xmlns:r="http://schemas.openxmlformats.org/officeDocument/2006/relationships" xmlns:w="http://schemas.openxmlformats.org/wordprocessingml/2006/main" xmlns:w14="http://schemas.microsoft.com/office/word/2010/wordml" xmlns:w15="http://schemas.microsoft.com/office/word/2012/wordml" mc:Ignorable="w14 w15">
+<w:styles xmlns:mc="http://schemas.openxmlformats.org/markup-compatibility/2006" xmlns:r="http://schemas.openxmlformats.org/officeDocument/2006/relationships" xmlns:w="http://schemas.openxmlformats.org/wordprocessingml/2006/main" xmlns:w14="http://schemas.microsoft.com/office/word/2010/wordml" xmlns:w15="http://schemas.microsoft.com/office/word/2012/wordml" xmlns:w16cid="http://schemas.microsoft.com/office/word/2016/wordml/cid" xmlns:w16se="http://schemas.microsoft.com/office/word/2015/wordml/symex" mc:Ignorable="w14 w15 w16se w16cid">
   <w:docDefaults>
     <w:rPrDefault>
       <w:rPr>
@@ -24324,7 +23712,7 @@
       </w:pPr>
     </w:pPrDefault>
   </w:docDefaults>
-  <w:latentStyles w:defLockedState="0" w:defUIPriority="99" w:defSemiHidden="0" w:defUnhideWhenUsed="0" w:defQFormat="0" w:count="371">
+  <w:latentStyles w:defLockedState="0" w:defUIPriority="99" w:defSemiHidden="0" w:defUnhideWhenUsed="0" w:defQFormat="0" w:count="375">
     <w:lsdException w:name="Normal" w:uiPriority="1" w:qFormat="1"/>
     <w:lsdException w:name="heading 1" w:uiPriority="9" w:qFormat="1"/>
     <w:lsdException w:name="heading 2" w:semiHidden="1" w:uiPriority="9" w:unhideWhenUsed="1" w:qFormat="1"/>
@@ -24430,7 +23818,6 @@
     <w:lsdException w:name="HTML Sample" w:semiHidden="1" w:unhideWhenUsed="1"/>
     <w:lsdException w:name="HTML Typewriter" w:semiHidden="1" w:unhideWhenUsed="1"/>
     <w:lsdException w:name="HTML Variable" w:semiHidden="1" w:unhideWhenUsed="1"/>
-    <w:lsdException w:name="Normal Table" w:semiHidden="1" w:unhideWhenUsed="1"/>
     <w:lsdException w:name="annotation subject" w:semiHidden="1" w:unhideWhenUsed="1"/>
     <w:lsdException w:name="No List" w:semiHidden="1" w:unhideWhenUsed="1"/>
     <w:lsdException w:name="Outline List 1" w:semiHidden="1" w:unhideWhenUsed="1"/>
@@ -24474,10 +23861,8 @@
     <w:lsdException w:name="Table Elegant" w:semiHidden="1" w:unhideWhenUsed="1"/>
     <w:lsdException w:name="Table Professional" w:semiHidden="1" w:unhideWhenUsed="1"/>
     <w:lsdException w:name="Table Subtle 1" w:semiHidden="1" w:unhideWhenUsed="1"/>
-    <w:lsdException w:name="Table Subtle 2" w:semiHidden="1" w:unhideWhenUsed="1"/>
     <w:lsdException w:name="Table Web 1" w:semiHidden="1" w:unhideWhenUsed="1"/>
     <w:lsdException w:name="Table Web 2" w:semiHidden="1" w:unhideWhenUsed="1"/>
-    <w:lsdException w:name="Table Web 3" w:semiHidden="1" w:unhideWhenUsed="1"/>
     <w:lsdException w:name="Balloon Text" w:semiHidden="1" w:unhideWhenUsed="1"/>
     <w:lsdException w:name="Table Grid" w:uiPriority="39"/>
     <w:lsdException w:name="Table Theme" w:semiHidden="1" w:unhideWhenUsed="1"/>
@@ -24696,6 +24081,10 @@
     <w:lsdException w:name="List Table 5 Dark Accent 6" w:uiPriority="50"/>
     <w:lsdException w:name="List Table 6 Colorful Accent 6" w:uiPriority="51"/>
     <w:lsdException w:name="List Table 7 Colorful Accent 6" w:uiPriority="52"/>
+    <w:lsdException w:name="Mention" w:semiHidden="1" w:unhideWhenUsed="1"/>
+    <w:lsdException w:name="Smart Hyperlink" w:semiHidden="1" w:unhideWhenUsed="1"/>
+    <w:lsdException w:name="Hashtag" w:semiHidden="1" w:unhideWhenUsed="1"/>
+    <w:lsdException w:name="Unresolved Mention" w:semiHidden="1" w:unhideWhenUsed="1"/>
   </w:latentStyles>
   <w:style w:type="paragraph" w:default="1" w:styleId="a">
     <w:name w:val="Normal"/>

</xml_diff>